<commit_message>
Added meeting notes and updated ipy
</commit_message>
<xml_diff>
--- a/Honours Report.docx
+++ b/Honours Report.docx
@@ -843,7 +843,6 @@
             <w:tabs>
               <w:tab w:val="right" w:leader="dot" w:pos="9016"/>
             </w:tabs>
-            <w:jc w:val="both"/>
             <w:rPr>
               <w:rFonts w:asciiTheme="minorHAnsi" w:eastAsiaTheme="minorEastAsia" w:hAnsiTheme="minorHAnsi" w:cstheme="minorBidi"/>
               <w:noProof/>
@@ -884,7 +883,7 @@
             </w:rPr>
             <w:fldChar w:fldCharType="separate"/>
           </w:r>
-          <w:hyperlink w:anchor="_Toc157672889" w:history="1">
+          <w:hyperlink w:anchor="_Toc158017543" w:history="1">
             <w:r>
               <w:rPr>
                 <w:rStyle w:val="Hyperlink"/>
@@ -911,7 +910,7 @@
                 <w:noProof/>
                 <w:webHidden/>
               </w:rPr>
-              <w:instrText xml:space="preserve"> PAGEREF _Toc157672889 \h </w:instrText>
+              <w:instrText xml:space="preserve"> PAGEREF _Toc158017543 \h </w:instrText>
             </w:r>
             <w:r>
               <w:rPr>
@@ -948,7 +947,6 @@
             <w:tabs>
               <w:tab w:val="right" w:leader="dot" w:pos="9016"/>
             </w:tabs>
-            <w:jc w:val="both"/>
             <w:rPr>
               <w:rFonts w:asciiTheme="minorHAnsi" w:eastAsiaTheme="minorEastAsia" w:hAnsiTheme="minorHAnsi" w:cstheme="minorBidi"/>
               <w:noProof/>
@@ -959,7 +957,7 @@
               <w14:ligatures w14:val="standardContextual"/>
             </w:rPr>
           </w:pPr>
-          <w:hyperlink w:anchor="_Toc157672890" w:history="1">
+          <w:hyperlink w:anchor="_Toc158017544" w:history="1">
             <w:r>
               <w:rPr>
                 <w:rStyle w:val="Hyperlink"/>
@@ -986,7 +984,7 @@
                 <w:noProof/>
                 <w:webHidden/>
               </w:rPr>
-              <w:instrText xml:space="preserve"> PAGEREF _Toc157672890 \h </w:instrText>
+              <w:instrText xml:space="preserve"> PAGEREF _Toc158017544 \h </w:instrText>
             </w:r>
             <w:r>
               <w:rPr>
@@ -1023,7 +1021,6 @@
             <w:tabs>
               <w:tab w:val="right" w:leader="dot" w:pos="9016"/>
             </w:tabs>
-            <w:jc w:val="both"/>
             <w:rPr>
               <w:rFonts w:asciiTheme="minorHAnsi" w:eastAsiaTheme="minorEastAsia" w:hAnsiTheme="minorHAnsi" w:cstheme="minorBidi"/>
               <w:noProof/>
@@ -1034,7 +1031,7 @@
               <w14:ligatures w14:val="standardContextual"/>
             </w:rPr>
           </w:pPr>
-          <w:hyperlink w:anchor="_Toc157672891" w:history="1">
+          <w:hyperlink w:anchor="_Toc158017545" w:history="1">
             <w:r>
               <w:rPr>
                 <w:rStyle w:val="Hyperlink"/>
@@ -1061,7 +1058,7 @@
                 <w:noProof/>
                 <w:webHidden/>
               </w:rPr>
-              <w:instrText xml:space="preserve"> PAGEREF _Toc157672891 \h </w:instrText>
+              <w:instrText xml:space="preserve"> PAGEREF _Toc158017545 \h </w:instrText>
             </w:r>
             <w:r>
               <w:rPr>
@@ -1098,7 +1095,6 @@
             <w:tabs>
               <w:tab w:val="right" w:leader="dot" w:pos="9016"/>
             </w:tabs>
-            <w:jc w:val="both"/>
             <w:rPr>
               <w:rFonts w:asciiTheme="minorHAnsi" w:eastAsiaTheme="minorEastAsia" w:hAnsiTheme="minorHAnsi" w:cstheme="minorBidi"/>
               <w:noProof/>
@@ -1109,7 +1105,7 @@
               <w14:ligatures w14:val="standardContextual"/>
             </w:rPr>
           </w:pPr>
-          <w:hyperlink w:anchor="_Toc157672892" w:history="1">
+          <w:hyperlink w:anchor="_Toc158017546" w:history="1">
             <w:r>
               <w:rPr>
                 <w:rStyle w:val="Hyperlink"/>
@@ -1136,7 +1132,7 @@
                 <w:noProof/>
                 <w:webHidden/>
               </w:rPr>
-              <w:instrText xml:space="preserve"> PAGEREF _Toc157672892 \h </w:instrText>
+              <w:instrText xml:space="preserve"> PAGEREF _Toc158017546 \h </w:instrText>
             </w:r>
             <w:r>
               <w:rPr>
@@ -1173,7 +1169,6 @@
             <w:tabs>
               <w:tab w:val="right" w:leader="dot" w:pos="9016"/>
             </w:tabs>
-            <w:jc w:val="both"/>
             <w:rPr>
               <w:rFonts w:eastAsiaTheme="minorEastAsia" w:cstheme="minorBidi"/>
               <w:noProof/>
@@ -1184,7 +1179,7 @@
               <w14:ligatures w14:val="standardContextual"/>
             </w:rPr>
           </w:pPr>
-          <w:hyperlink w:anchor="_Toc157672893" w:history="1">
+          <w:hyperlink w:anchor="_Toc158017547" w:history="1">
             <w:r>
               <w:rPr>
                 <w:rStyle w:val="Hyperlink"/>
@@ -1211,7 +1206,7 @@
                 <w:noProof/>
                 <w:webHidden/>
               </w:rPr>
-              <w:instrText xml:space="preserve"> PAGEREF _Toc157672893 \h </w:instrText>
+              <w:instrText xml:space="preserve"> PAGEREF _Toc158017547 \h </w:instrText>
             </w:r>
             <w:r>
               <w:rPr>
@@ -1248,7 +1243,6 @@
             <w:tabs>
               <w:tab w:val="right" w:leader="dot" w:pos="9016"/>
             </w:tabs>
-            <w:jc w:val="both"/>
             <w:rPr>
               <w:rFonts w:eastAsiaTheme="minorEastAsia" w:cstheme="minorBidi"/>
               <w:noProof/>
@@ -1259,7 +1253,7 @@
               <w14:ligatures w14:val="standardContextual"/>
             </w:rPr>
           </w:pPr>
-          <w:hyperlink w:anchor="_Toc157672894" w:history="1">
+          <w:hyperlink w:anchor="_Toc158017548" w:history="1">
             <w:r>
               <w:rPr>
                 <w:rStyle w:val="Hyperlink"/>
@@ -1286,7 +1280,7 @@
                 <w:noProof/>
                 <w:webHidden/>
               </w:rPr>
-              <w:instrText xml:space="preserve"> PAGEREF _Toc157672894 \h </w:instrText>
+              <w:instrText xml:space="preserve"> PAGEREF _Toc158017548 \h </w:instrText>
             </w:r>
             <w:r>
               <w:rPr>
@@ -1323,7 +1317,6 @@
             <w:tabs>
               <w:tab w:val="right" w:leader="dot" w:pos="9016"/>
             </w:tabs>
-            <w:jc w:val="both"/>
             <w:rPr>
               <w:rFonts w:eastAsiaTheme="minorEastAsia" w:cstheme="minorBidi"/>
               <w:noProof/>
@@ -1334,7 +1327,7 @@
               <w14:ligatures w14:val="standardContextual"/>
             </w:rPr>
           </w:pPr>
-          <w:hyperlink w:anchor="_Toc157672895" w:history="1">
+          <w:hyperlink w:anchor="_Toc158017549" w:history="1">
             <w:r>
               <w:rPr>
                 <w:rStyle w:val="Hyperlink"/>
@@ -1361,7 +1354,7 @@
                 <w:noProof/>
                 <w:webHidden/>
               </w:rPr>
-              <w:instrText xml:space="preserve"> PAGEREF _Toc157672895 \h </w:instrText>
+              <w:instrText xml:space="preserve"> PAGEREF _Toc158017549 \h </w:instrText>
             </w:r>
             <w:r>
               <w:rPr>
@@ -1398,7 +1391,6 @@
             <w:tabs>
               <w:tab w:val="right" w:leader="dot" w:pos="9016"/>
             </w:tabs>
-            <w:jc w:val="both"/>
             <w:rPr>
               <w:rFonts w:eastAsiaTheme="minorEastAsia" w:cstheme="minorBidi"/>
               <w:noProof/>
@@ -1409,7 +1401,7 @@
               <w14:ligatures w14:val="standardContextual"/>
             </w:rPr>
           </w:pPr>
-          <w:hyperlink w:anchor="_Toc157672896" w:history="1">
+          <w:hyperlink w:anchor="_Toc158017550" w:history="1">
             <w:r>
               <w:rPr>
                 <w:rStyle w:val="Hyperlink"/>
@@ -1436,7 +1428,7 @@
                 <w:noProof/>
                 <w:webHidden/>
               </w:rPr>
-              <w:instrText xml:space="preserve"> PAGEREF _Toc157672896 \h </w:instrText>
+              <w:instrText xml:space="preserve"> PAGEREF _Toc158017550 \h </w:instrText>
             </w:r>
             <w:r>
               <w:rPr>
@@ -1473,7 +1465,6 @@
             <w:tabs>
               <w:tab w:val="right" w:leader="dot" w:pos="9016"/>
             </w:tabs>
-            <w:jc w:val="both"/>
             <w:rPr>
               <w:rFonts w:asciiTheme="minorHAnsi" w:eastAsiaTheme="minorEastAsia" w:hAnsiTheme="minorHAnsi" w:cstheme="minorBidi"/>
               <w:noProof/>
@@ -1484,7 +1475,7 @@
               <w14:ligatures w14:val="standardContextual"/>
             </w:rPr>
           </w:pPr>
-          <w:hyperlink w:anchor="_Toc157672897" w:history="1">
+          <w:hyperlink w:anchor="_Toc158017551" w:history="1">
             <w:r>
               <w:rPr>
                 <w:rStyle w:val="Hyperlink"/>
@@ -1511,7 +1502,7 @@
                 <w:noProof/>
                 <w:webHidden/>
               </w:rPr>
-              <w:instrText xml:space="preserve"> PAGEREF _Toc157672897 \h </w:instrText>
+              <w:instrText xml:space="preserve"> PAGEREF _Toc158017551 \h </w:instrText>
             </w:r>
             <w:r>
               <w:rPr>
@@ -1548,7 +1539,6 @@
             <w:tabs>
               <w:tab w:val="right" w:leader="dot" w:pos="9016"/>
             </w:tabs>
-            <w:jc w:val="both"/>
             <w:rPr>
               <w:rFonts w:eastAsiaTheme="minorEastAsia" w:cstheme="minorBidi"/>
               <w:noProof/>
@@ -1559,7 +1549,7 @@
               <w14:ligatures w14:val="standardContextual"/>
             </w:rPr>
           </w:pPr>
-          <w:hyperlink w:anchor="_Toc157672898" w:history="1">
+          <w:hyperlink w:anchor="_Toc158017552" w:history="1">
             <w:r>
               <w:rPr>
                 <w:rStyle w:val="Hyperlink"/>
@@ -1586,7 +1576,7 @@
                 <w:noProof/>
                 <w:webHidden/>
               </w:rPr>
-              <w:instrText xml:space="preserve"> PAGEREF _Toc157672898 \h </w:instrText>
+              <w:instrText xml:space="preserve"> PAGEREF _Toc158017552 \h </w:instrText>
             </w:r>
             <w:r>
               <w:rPr>
@@ -1623,7 +1613,6 @@
             <w:tabs>
               <w:tab w:val="right" w:leader="dot" w:pos="9016"/>
             </w:tabs>
-            <w:jc w:val="both"/>
             <w:rPr>
               <w:rFonts w:eastAsiaTheme="minorEastAsia" w:cstheme="minorBidi"/>
               <w:noProof/>
@@ -1634,7 +1623,7 @@
               <w14:ligatures w14:val="standardContextual"/>
             </w:rPr>
           </w:pPr>
-          <w:hyperlink w:anchor="_Toc157672899" w:history="1">
+          <w:hyperlink w:anchor="_Toc158017553" w:history="1">
             <w:r>
               <w:rPr>
                 <w:rStyle w:val="Hyperlink"/>
@@ -1661,7 +1650,7 @@
                 <w:noProof/>
                 <w:webHidden/>
               </w:rPr>
-              <w:instrText xml:space="preserve"> PAGEREF _Toc157672899 \h </w:instrText>
+              <w:instrText xml:space="preserve"> PAGEREF _Toc158017553 \h </w:instrText>
             </w:r>
             <w:r>
               <w:rPr>
@@ -1698,7 +1687,6 @@
             <w:tabs>
               <w:tab w:val="right" w:leader="dot" w:pos="9016"/>
             </w:tabs>
-            <w:jc w:val="both"/>
             <w:rPr>
               <w:rFonts w:asciiTheme="minorHAnsi" w:eastAsiaTheme="minorEastAsia" w:hAnsiTheme="minorHAnsi" w:cstheme="minorBidi"/>
               <w:noProof/>
@@ -1709,7 +1697,7 @@
               <w14:ligatures w14:val="standardContextual"/>
             </w:rPr>
           </w:pPr>
-          <w:hyperlink w:anchor="_Toc157672900" w:history="1">
+          <w:hyperlink w:anchor="_Toc158017554" w:history="1">
             <w:r>
               <w:rPr>
                 <w:rStyle w:val="Hyperlink"/>
@@ -1736,7 +1724,377 @@
                 <w:noProof/>
                 <w:webHidden/>
               </w:rPr>
-              <w:instrText xml:space="preserve"> PAGEREF _Toc157672900 \h </w:instrText>
+              <w:instrText xml:space="preserve"> PAGEREF _Toc158017554 \h </w:instrText>
+            </w:r>
+            <w:r>
+              <w:rPr>
+                <w:noProof/>
+                <w:webHidden/>
+              </w:rPr>
+            </w:r>
+            <w:r>
+              <w:rPr>
+                <w:noProof/>
+                <w:webHidden/>
+              </w:rPr>
+              <w:fldChar w:fldCharType="separate"/>
+            </w:r>
+            <w:r>
+              <w:rPr>
+                <w:noProof/>
+                <w:webHidden/>
+              </w:rPr>
+              <w:t>12</w:t>
+            </w:r>
+            <w:r>
+              <w:rPr>
+                <w:noProof/>
+                <w:webHidden/>
+              </w:rPr>
+              <w:fldChar w:fldCharType="end"/>
+            </w:r>
+          </w:hyperlink>
+        </w:p>
+        <w:p>
+          <w:pPr>
+            <w:pStyle w:val="TOC2"/>
+            <w:tabs>
+              <w:tab w:val="right" w:leader="dot" w:pos="9016"/>
+            </w:tabs>
+            <w:rPr>
+              <w:rFonts w:asciiTheme="minorHAnsi" w:eastAsiaTheme="minorEastAsia" w:hAnsiTheme="minorHAnsi" w:cstheme="minorBidi"/>
+              <w:noProof/>
+              <w:kern w:val="2"/>
+              <w:sz w:val="24"/>
+              <w:szCs w:val="24"/>
+              <w:lang w:eastAsia="en-GB"/>
+              <w14:ligatures w14:val="standardContextual"/>
+            </w:rPr>
+          </w:pPr>
+          <w:hyperlink w:anchor="_Toc158017555" w:history="1">
+            <w:r>
+              <w:rPr>
+                <w:rStyle w:val="Hyperlink"/>
+                <w:noProof/>
+              </w:rPr>
+              <w:t>Methodology</w:t>
+            </w:r>
+            <w:r>
+              <w:rPr>
+                <w:noProof/>
+                <w:webHidden/>
+              </w:rPr>
+              <w:tab/>
+            </w:r>
+            <w:r>
+              <w:rPr>
+                <w:noProof/>
+                <w:webHidden/>
+              </w:rPr>
+              <w:fldChar w:fldCharType="begin"/>
+            </w:r>
+            <w:r>
+              <w:rPr>
+                <w:noProof/>
+                <w:webHidden/>
+              </w:rPr>
+              <w:instrText xml:space="preserve"> PAGEREF _Toc158017555 \h </w:instrText>
+            </w:r>
+            <w:r>
+              <w:rPr>
+                <w:noProof/>
+                <w:webHidden/>
+              </w:rPr>
+            </w:r>
+            <w:r>
+              <w:rPr>
+                <w:noProof/>
+                <w:webHidden/>
+              </w:rPr>
+              <w:fldChar w:fldCharType="separate"/>
+            </w:r>
+            <w:r>
+              <w:rPr>
+                <w:noProof/>
+                <w:webHidden/>
+              </w:rPr>
+              <w:t>12</w:t>
+            </w:r>
+            <w:r>
+              <w:rPr>
+                <w:noProof/>
+                <w:webHidden/>
+              </w:rPr>
+              <w:fldChar w:fldCharType="end"/>
+            </w:r>
+          </w:hyperlink>
+        </w:p>
+        <w:p>
+          <w:pPr>
+            <w:pStyle w:val="TOC2"/>
+            <w:tabs>
+              <w:tab w:val="right" w:leader="dot" w:pos="9016"/>
+            </w:tabs>
+            <w:rPr>
+              <w:rFonts w:asciiTheme="minorHAnsi" w:eastAsiaTheme="minorEastAsia" w:hAnsiTheme="minorHAnsi" w:cstheme="minorBidi"/>
+              <w:noProof/>
+              <w:kern w:val="2"/>
+              <w:sz w:val="24"/>
+              <w:szCs w:val="24"/>
+              <w:lang w:eastAsia="en-GB"/>
+              <w14:ligatures w14:val="standardContextual"/>
+            </w:rPr>
+          </w:pPr>
+          <w:hyperlink w:anchor="_Toc158017556" w:history="1">
+            <w:r>
+              <w:rPr>
+                <w:rStyle w:val="Hyperlink"/>
+                <w:noProof/>
+              </w:rPr>
+              <w:t>Wireframes</w:t>
+            </w:r>
+            <w:r>
+              <w:rPr>
+                <w:noProof/>
+                <w:webHidden/>
+              </w:rPr>
+              <w:tab/>
+            </w:r>
+            <w:r>
+              <w:rPr>
+                <w:noProof/>
+                <w:webHidden/>
+              </w:rPr>
+              <w:fldChar w:fldCharType="begin"/>
+            </w:r>
+            <w:r>
+              <w:rPr>
+                <w:noProof/>
+                <w:webHidden/>
+              </w:rPr>
+              <w:instrText xml:space="preserve"> PAGEREF _Toc158017556 \h </w:instrText>
+            </w:r>
+            <w:r>
+              <w:rPr>
+                <w:noProof/>
+                <w:webHidden/>
+              </w:rPr>
+            </w:r>
+            <w:r>
+              <w:rPr>
+                <w:noProof/>
+                <w:webHidden/>
+              </w:rPr>
+              <w:fldChar w:fldCharType="separate"/>
+            </w:r>
+            <w:r>
+              <w:rPr>
+                <w:noProof/>
+                <w:webHidden/>
+              </w:rPr>
+              <w:t>12</w:t>
+            </w:r>
+            <w:r>
+              <w:rPr>
+                <w:noProof/>
+                <w:webHidden/>
+              </w:rPr>
+              <w:fldChar w:fldCharType="end"/>
+            </w:r>
+          </w:hyperlink>
+        </w:p>
+        <w:p>
+          <w:pPr>
+            <w:pStyle w:val="TOC2"/>
+            <w:tabs>
+              <w:tab w:val="right" w:leader="dot" w:pos="9016"/>
+            </w:tabs>
+            <w:rPr>
+              <w:rFonts w:asciiTheme="minorHAnsi" w:eastAsiaTheme="minorEastAsia" w:hAnsiTheme="minorHAnsi" w:cstheme="minorBidi"/>
+              <w:noProof/>
+              <w:kern w:val="2"/>
+              <w:sz w:val="24"/>
+              <w:szCs w:val="24"/>
+              <w:lang w:eastAsia="en-GB"/>
+              <w14:ligatures w14:val="standardContextual"/>
+            </w:rPr>
+          </w:pPr>
+          <w:hyperlink w:anchor="_Toc158017557" w:history="1">
+            <w:r>
+              <w:rPr>
+                <w:rStyle w:val="Hyperlink"/>
+                <w:noProof/>
+              </w:rPr>
+              <w:t>Toolkits/Algorithms/Languages</w:t>
+            </w:r>
+            <w:r>
+              <w:rPr>
+                <w:noProof/>
+                <w:webHidden/>
+              </w:rPr>
+              <w:tab/>
+            </w:r>
+            <w:r>
+              <w:rPr>
+                <w:noProof/>
+                <w:webHidden/>
+              </w:rPr>
+              <w:fldChar w:fldCharType="begin"/>
+            </w:r>
+            <w:r>
+              <w:rPr>
+                <w:noProof/>
+                <w:webHidden/>
+              </w:rPr>
+              <w:instrText xml:space="preserve"> PAGEREF _Toc158017557 \h </w:instrText>
+            </w:r>
+            <w:r>
+              <w:rPr>
+                <w:noProof/>
+                <w:webHidden/>
+              </w:rPr>
+            </w:r>
+            <w:r>
+              <w:rPr>
+                <w:noProof/>
+                <w:webHidden/>
+              </w:rPr>
+              <w:fldChar w:fldCharType="separate"/>
+            </w:r>
+            <w:r>
+              <w:rPr>
+                <w:noProof/>
+                <w:webHidden/>
+              </w:rPr>
+              <w:t>12</w:t>
+            </w:r>
+            <w:r>
+              <w:rPr>
+                <w:noProof/>
+                <w:webHidden/>
+              </w:rPr>
+              <w:fldChar w:fldCharType="end"/>
+            </w:r>
+          </w:hyperlink>
+        </w:p>
+        <w:p>
+          <w:pPr>
+            <w:pStyle w:val="TOC2"/>
+            <w:tabs>
+              <w:tab w:val="right" w:leader="dot" w:pos="9016"/>
+            </w:tabs>
+            <w:rPr>
+              <w:rFonts w:asciiTheme="minorHAnsi" w:eastAsiaTheme="minorEastAsia" w:hAnsiTheme="minorHAnsi" w:cstheme="minorBidi"/>
+              <w:noProof/>
+              <w:kern w:val="2"/>
+              <w:sz w:val="24"/>
+              <w:szCs w:val="24"/>
+              <w:lang w:eastAsia="en-GB"/>
+              <w14:ligatures w14:val="standardContextual"/>
+            </w:rPr>
+          </w:pPr>
+          <w:hyperlink w:anchor="_Toc158017558" w:history="1">
+            <w:r>
+              <w:rPr>
+                <w:rStyle w:val="Hyperlink"/>
+                <w:noProof/>
+              </w:rPr>
+              <w:t>ER diagrams</w:t>
+            </w:r>
+            <w:r>
+              <w:rPr>
+                <w:noProof/>
+                <w:webHidden/>
+              </w:rPr>
+              <w:tab/>
+            </w:r>
+            <w:r>
+              <w:rPr>
+                <w:noProof/>
+                <w:webHidden/>
+              </w:rPr>
+              <w:fldChar w:fldCharType="begin"/>
+            </w:r>
+            <w:r>
+              <w:rPr>
+                <w:noProof/>
+                <w:webHidden/>
+              </w:rPr>
+              <w:instrText xml:space="preserve"> PAGEREF _Toc158017558 \h </w:instrText>
+            </w:r>
+            <w:r>
+              <w:rPr>
+                <w:noProof/>
+                <w:webHidden/>
+              </w:rPr>
+            </w:r>
+            <w:r>
+              <w:rPr>
+                <w:noProof/>
+                <w:webHidden/>
+              </w:rPr>
+              <w:fldChar w:fldCharType="separate"/>
+            </w:r>
+            <w:r>
+              <w:rPr>
+                <w:noProof/>
+                <w:webHidden/>
+              </w:rPr>
+              <w:t>12</w:t>
+            </w:r>
+            <w:r>
+              <w:rPr>
+                <w:noProof/>
+                <w:webHidden/>
+              </w:rPr>
+              <w:fldChar w:fldCharType="end"/>
+            </w:r>
+          </w:hyperlink>
+        </w:p>
+        <w:p>
+          <w:pPr>
+            <w:pStyle w:val="TOC2"/>
+            <w:tabs>
+              <w:tab w:val="right" w:leader="dot" w:pos="9016"/>
+            </w:tabs>
+            <w:rPr>
+              <w:rFonts w:asciiTheme="minorHAnsi" w:eastAsiaTheme="minorEastAsia" w:hAnsiTheme="minorHAnsi" w:cstheme="minorBidi"/>
+              <w:noProof/>
+              <w:kern w:val="2"/>
+              <w:sz w:val="24"/>
+              <w:szCs w:val="24"/>
+              <w:lang w:eastAsia="en-GB"/>
+              <w14:ligatures w14:val="standardContextual"/>
+            </w:rPr>
+          </w:pPr>
+          <w:hyperlink w:anchor="_Toc158017559" w:history="1">
+            <w:r>
+              <w:rPr>
+                <w:rStyle w:val="Hyperlink"/>
+                <w:noProof/>
+              </w:rPr>
+              <w:t>Not Exhaustive List</w:t>
+            </w:r>
+            <w:r>
+              <w:rPr>
+                <w:noProof/>
+                <w:webHidden/>
+              </w:rPr>
+              <w:tab/>
+            </w:r>
+            <w:r>
+              <w:rPr>
+                <w:noProof/>
+                <w:webHidden/>
+              </w:rPr>
+              <w:fldChar w:fldCharType="begin"/>
+            </w:r>
+            <w:r>
+              <w:rPr>
+                <w:noProof/>
+                <w:webHidden/>
+              </w:rPr>
+              <w:instrText xml:space="preserve"> PAGEREF _Toc158017559 \h </w:instrText>
             </w:r>
             <w:r>
               <w:rPr>
@@ -1773,7 +2131,6 @@
             <w:tabs>
               <w:tab w:val="right" w:leader="dot" w:pos="9016"/>
             </w:tabs>
-            <w:jc w:val="both"/>
             <w:rPr>
               <w:rFonts w:asciiTheme="minorHAnsi" w:eastAsiaTheme="minorEastAsia" w:hAnsiTheme="minorHAnsi" w:cstheme="minorBidi"/>
               <w:noProof/>
@@ -1784,7 +2141,7 @@
               <w14:ligatures w14:val="standardContextual"/>
             </w:rPr>
           </w:pPr>
-          <w:hyperlink w:anchor="_Toc157672901" w:history="1">
+          <w:hyperlink w:anchor="_Toc158017560" w:history="1">
             <w:r>
               <w:rPr>
                 <w:rStyle w:val="Hyperlink"/>
@@ -1811,7 +2168,7 @@
                 <w:noProof/>
                 <w:webHidden/>
               </w:rPr>
-              <w:instrText xml:space="preserve"> PAGEREF _Toc157672901 \h </w:instrText>
+              <w:instrText xml:space="preserve"> PAGEREF _Toc158017560 \h </w:instrText>
             </w:r>
             <w:r>
               <w:rPr>
@@ -1848,7 +2205,6 @@
             <w:tabs>
               <w:tab w:val="right" w:leader="dot" w:pos="9016"/>
             </w:tabs>
-            <w:jc w:val="both"/>
             <w:rPr>
               <w:rFonts w:asciiTheme="minorHAnsi" w:eastAsiaTheme="minorEastAsia" w:hAnsiTheme="minorHAnsi" w:cstheme="minorBidi"/>
               <w:noProof/>
@@ -1859,7 +2215,7 @@
               <w14:ligatures w14:val="standardContextual"/>
             </w:rPr>
           </w:pPr>
-          <w:hyperlink w:anchor="_Toc157672902" w:history="1">
+          <w:hyperlink w:anchor="_Toc158017561" w:history="1">
             <w:r>
               <w:rPr>
                 <w:rStyle w:val="Hyperlink"/>
@@ -1886,7 +2242,7 @@
                 <w:noProof/>
                 <w:webHidden/>
               </w:rPr>
-              <w:instrText xml:space="preserve"> PAGEREF _Toc157672902 \h </w:instrText>
+              <w:instrText xml:space="preserve"> PAGEREF _Toc158017561 \h </w:instrText>
             </w:r>
             <w:r>
               <w:rPr>
@@ -1923,7 +2279,6 @@
             <w:tabs>
               <w:tab w:val="right" w:leader="dot" w:pos="9016"/>
             </w:tabs>
-            <w:jc w:val="both"/>
             <w:rPr>
               <w:rFonts w:asciiTheme="minorHAnsi" w:eastAsiaTheme="minorEastAsia" w:hAnsiTheme="minorHAnsi" w:cstheme="minorBidi"/>
               <w:noProof/>
@@ -1934,7 +2289,7 @@
               <w14:ligatures w14:val="standardContextual"/>
             </w:rPr>
           </w:pPr>
-          <w:hyperlink w:anchor="_Toc157672903" w:history="1">
+          <w:hyperlink w:anchor="_Toc158017562" w:history="1">
             <w:r>
               <w:rPr>
                 <w:rStyle w:val="Hyperlink"/>
@@ -1961,7 +2316,7 @@
                 <w:noProof/>
                 <w:webHidden/>
               </w:rPr>
-              <w:instrText xml:space="preserve"> PAGEREF _Toc157672903 \h </w:instrText>
+              <w:instrText xml:space="preserve"> PAGEREF _Toc158017562 \h </w:instrText>
             </w:r>
             <w:r>
               <w:rPr>
@@ -1998,7 +2353,6 @@
             <w:tabs>
               <w:tab w:val="right" w:leader="dot" w:pos="9016"/>
             </w:tabs>
-            <w:jc w:val="both"/>
             <w:rPr>
               <w:rFonts w:asciiTheme="minorHAnsi" w:eastAsiaTheme="minorEastAsia" w:hAnsiTheme="minorHAnsi" w:cstheme="minorBidi"/>
               <w:noProof/>
@@ -2009,7 +2363,7 @@
               <w14:ligatures w14:val="standardContextual"/>
             </w:rPr>
           </w:pPr>
-          <w:hyperlink w:anchor="_Toc157672904" w:history="1">
+          <w:hyperlink w:anchor="_Toc158017563" w:history="1">
             <w:r>
               <w:rPr>
                 <w:rStyle w:val="Hyperlink"/>
@@ -2036,7 +2390,7 @@
                 <w:noProof/>
                 <w:webHidden/>
               </w:rPr>
-              <w:instrText xml:space="preserve"> PAGEREF _Toc157672904 \h </w:instrText>
+              <w:instrText xml:space="preserve"> PAGEREF _Toc158017563 \h </w:instrText>
             </w:r>
             <w:r>
               <w:rPr>
@@ -2103,7 +2457,7 @@
         <w:pStyle w:val="Heading1"/>
         <w:jc w:val="both"/>
       </w:pPr>
-      <w:bookmarkStart w:id="0" w:name="_Toc157672889"/>
+      <w:bookmarkStart w:id="0" w:name="_Toc158017543"/>
       <w:r>
         <w:lastRenderedPageBreak/>
         <w:t>Table of Figures</w:t>
@@ -2226,7 +2580,7 @@
         <w:pStyle w:val="Heading1"/>
         <w:jc w:val="both"/>
       </w:pPr>
-      <w:bookmarkStart w:id="1" w:name="_Toc157672890"/>
+      <w:bookmarkStart w:id="1" w:name="_Toc158017544"/>
       <w:r>
         <w:lastRenderedPageBreak/>
         <w:t>1.</w:t>
@@ -2256,7 +2610,7 @@
         <w:pStyle w:val="Heading1"/>
         <w:jc w:val="both"/>
       </w:pPr>
-      <w:bookmarkStart w:id="2" w:name="_Toc157672891"/>
+      <w:bookmarkStart w:id="2" w:name="_Toc158017545"/>
       <w:r>
         <w:lastRenderedPageBreak/>
         <w:t>2. Project Scope</w:t>
@@ -2273,7 +2627,7 @@
         <w:pStyle w:val="Heading2"/>
         <w:jc w:val="both"/>
       </w:pPr>
-      <w:bookmarkStart w:id="3" w:name="_Toc157672892"/>
+      <w:bookmarkStart w:id="3" w:name="_Toc158017546"/>
       <w:r>
         <w:t>2.</w:t>
       </w:r>
@@ -2298,7 +2652,7 @@
         <w:pStyle w:val="Heading3"/>
         <w:jc w:val="both"/>
       </w:pPr>
-      <w:bookmarkStart w:id="4" w:name="_Toc157672893"/>
+      <w:bookmarkStart w:id="4" w:name="_Toc158017547"/>
       <w:r>
         <w:t>2.</w:t>
       </w:r>
@@ -3311,7 +3665,7 @@
           <w:szCs w:val="36"/>
         </w:rPr>
       </w:pPr>
-      <w:bookmarkStart w:id="6" w:name="_Toc157672894"/>
+      <w:bookmarkStart w:id="6" w:name="_Toc158017548"/>
       <w:r>
         <w:t>2.</w:t>
       </w:r>
@@ -6106,7 +6460,7 @@
         <w:pStyle w:val="Heading3"/>
         <w:jc w:val="both"/>
       </w:pPr>
-      <w:bookmarkStart w:id="7" w:name="_Toc157672895"/>
+      <w:bookmarkStart w:id="7" w:name="_Toc158017549"/>
       <w:r>
         <w:t>2.</w:t>
       </w:r>
@@ -6739,7 +7093,7 @@
         <w:pStyle w:val="Heading3"/>
         <w:jc w:val="both"/>
       </w:pPr>
-      <w:bookmarkStart w:id="8" w:name="_Toc157672896"/>
+      <w:bookmarkStart w:id="8" w:name="_Toc158017550"/>
       <w:r>
         <w:t>2.</w:t>
       </w:r>
@@ -6903,7 +7257,7 @@
         <w:pStyle w:val="Heading2"/>
         <w:jc w:val="both"/>
       </w:pPr>
-      <w:bookmarkStart w:id="9" w:name="_Toc157672897"/>
+      <w:bookmarkStart w:id="9" w:name="_Toc158017551"/>
       <w:r>
         <w:lastRenderedPageBreak/>
         <w:t>2.</w:t>
@@ -7033,7 +7387,7 @@
         <w:pStyle w:val="Heading3"/>
         <w:jc w:val="both"/>
       </w:pPr>
-      <w:bookmarkStart w:id="10" w:name="_Toc157672898"/>
+      <w:bookmarkStart w:id="10" w:name="_Toc158017552"/>
       <w:r>
         <w:t xml:space="preserve">2.2.1 </w:t>
       </w:r>
@@ -7427,7 +7781,7 @@
         <w:pStyle w:val="Heading3"/>
         <w:jc w:val="both"/>
       </w:pPr>
-      <w:bookmarkStart w:id="11" w:name="_Toc157672899"/>
+      <w:bookmarkStart w:id="11" w:name="_Toc158017553"/>
       <w:r>
         <w:t xml:space="preserve">2.2.2 </w:t>
       </w:r>
@@ -7752,7 +8106,7 @@
         <w:pStyle w:val="Heading1"/>
         <w:jc w:val="both"/>
       </w:pPr>
-      <w:bookmarkStart w:id="12" w:name="_Toc157672900"/>
+      <w:bookmarkStart w:id="12" w:name="_Toc158017554"/>
       <w:r>
         <w:lastRenderedPageBreak/>
         <w:t>3. Design</w:t>
@@ -7764,81 +8118,115 @@
     </w:p>
     <w:p>
       <w:pPr>
-        <w:pStyle w:val="ListParagraph"/>
-        <w:numPr>
-          <w:ilvl w:val="0"/>
-          <w:numId w:val="13"/>
-        </w:numPr>
-        <w:jc w:val="both"/>
-      </w:pPr>
-      <w:r>
-        <w:t xml:space="preserve">Methodology </w:t>
+        <w:pStyle w:val="Heading2"/>
+      </w:pPr>
+      <w:bookmarkStart w:id="13" w:name="_Toc158017555"/>
+      <w:r>
+        <w:t xml:space="preserve">3.1 </w:t>
+      </w:r>
+      <w:r>
+        <w:t>Methodology</w:t>
+      </w:r>
+      <w:bookmarkEnd w:id="13"/>
+      <w:r>
+        <w:t xml:space="preserve"> </w:t>
+      </w:r>
+    </w:p>
+    <w:p/>
+    <w:p>
+      <w:pPr>
+        <w:pStyle w:val="Heading2"/>
+      </w:pPr>
+      <w:bookmarkStart w:id="14" w:name="_Toc158017556"/>
+      <w:r>
+        <w:t xml:space="preserve">3.2 </w:t>
+      </w:r>
+      <w:r>
+        <w:t>Wireframes</w:t>
+      </w:r>
+      <w:bookmarkEnd w:id="14"/>
+      <w:r>
+        <w:t xml:space="preserve"> </w:t>
+      </w:r>
+    </w:p>
+    <w:p/>
+    <w:p>
+      <w:pPr>
+        <w:pStyle w:val="Heading2"/>
+      </w:pPr>
+      <w:bookmarkStart w:id="15" w:name="_Toc158017557"/>
+      <w:r>
+        <w:t xml:space="preserve">3.3 </w:t>
+      </w:r>
+      <w:r>
+        <w:t>Toolkits/Algorithms/Languages</w:t>
+      </w:r>
+      <w:bookmarkEnd w:id="15"/>
+      <w:r>
+        <w:t xml:space="preserve"> </w:t>
       </w:r>
     </w:p>
     <w:p>
       <w:pPr>
-        <w:pStyle w:val="ListParagraph"/>
-        <w:numPr>
-          <w:ilvl w:val="0"/>
-          <w:numId w:val="13"/>
-        </w:numPr>
-        <w:jc w:val="both"/>
-      </w:pPr>
-      <w:r>
-        <w:t xml:space="preserve">Wireframes </w:t>
-      </w:r>
-    </w:p>
-    <w:p>
-      <w:pPr>
-        <w:pStyle w:val="ListParagraph"/>
-        <w:numPr>
-          <w:ilvl w:val="0"/>
-          <w:numId w:val="13"/>
-        </w:numPr>
-        <w:jc w:val="both"/>
-      </w:pPr>
-      <w:r>
-        <w:t xml:space="preserve">Toolkits/Algorithms/Languages </w:t>
-      </w:r>
-    </w:p>
-    <w:p>
-      <w:pPr>
-        <w:pStyle w:val="ListParagraph"/>
-        <w:numPr>
-          <w:ilvl w:val="0"/>
-          <w:numId w:val="13"/>
-        </w:numPr>
-        <w:jc w:val="both"/>
-      </w:pPr>
-      <w:r>
-        <w:t xml:space="preserve">ER diagrams </w:t>
-      </w:r>
-    </w:p>
-    <w:p>
-      <w:pPr>
-        <w:pStyle w:val="ListParagraph"/>
-        <w:numPr>
-          <w:ilvl w:val="0"/>
-          <w:numId w:val="13"/>
-        </w:numPr>
-        <w:jc w:val="both"/>
-      </w:pPr>
-      <w:r>
-        <w:t xml:space="preserve">etc </w:t>
+        <w:pStyle w:val="NoSpacing"/>
+      </w:pPr>
+      <w:r>
+        <w:t xml:space="preserve">Python 3 on Google </w:t>
       </w:r>
       <w:proofErr w:type="spellStart"/>
       <w:r>
-        <w:t>etc</w:t>
+        <w:t>Colab</w:t>
       </w:r>
       <w:proofErr w:type="spellEnd"/>
     </w:p>
     <w:p>
       <w:pPr>
-        <w:spacing w:after="160" w:line="259" w:lineRule="auto"/>
-        <w:jc w:val="both"/>
-        <w:rPr>
-          <w:rFonts w:eastAsiaTheme="majorEastAsia"/>
-          <w:color w:val="712177"/>
+        <w:pStyle w:val="NoSpacing"/>
+      </w:pPr>
+    </w:p>
+    <w:p>
+      <w:pPr>
+        <w:pStyle w:val="NoSpacing"/>
+      </w:pPr>
+    </w:p>
+    <w:p>
+      <w:pPr>
+        <w:pStyle w:val="Heading2"/>
+      </w:pPr>
+      <w:bookmarkStart w:id="16" w:name="_Toc158017558"/>
+      <w:r>
+        <w:t xml:space="preserve">3.4. </w:t>
+      </w:r>
+      <w:r>
+        <w:t>ER diagrams</w:t>
+      </w:r>
+      <w:bookmarkEnd w:id="16"/>
+      <w:r>
+        <w:t xml:space="preserve"> </w:t>
+      </w:r>
+    </w:p>
+    <w:p/>
+    <w:p>
+      <w:pPr>
+        <w:pStyle w:val="NoSpacing"/>
+        <w:jc w:val="center"/>
+        <w:rPr>
+          <w:color w:val="FF0000"/>
+        </w:rPr>
+      </w:pPr>
+      <w:bookmarkStart w:id="17" w:name="_Toc158017559"/>
+      <w:r>
+        <w:rPr>
+          <w:color w:val="FF0000"/>
+        </w:rPr>
+        <w:t>Not Exhaustive List</w:t>
+      </w:r>
+      <w:bookmarkEnd w:id="17"/>
+    </w:p>
+    <w:p>
+      <w:pPr>
+        <w:pStyle w:val="Heading2"/>
+        <w:rPr>
           <w:sz w:val="36"/>
           <w:szCs w:val="36"/>
         </w:rPr>
@@ -7852,12 +8240,12 @@
         <w:pStyle w:val="Heading1"/>
         <w:jc w:val="both"/>
       </w:pPr>
-      <w:bookmarkStart w:id="13" w:name="_Toc157672901"/>
+      <w:bookmarkStart w:id="18" w:name="_Toc158017560"/>
       <w:r>
         <w:lastRenderedPageBreak/>
         <w:t>4. Implementation</w:t>
       </w:r>
-      <w:bookmarkEnd w:id="13"/>
+      <w:bookmarkEnd w:id="18"/>
     </w:p>
     <w:p>
       <w:pPr>
@@ -7869,13 +8257,7 @@
         <w:jc w:val="both"/>
       </w:pPr>
       <w:r>
-        <w:t>What was interesting about what you</w:t>
-      </w:r>
-      <w:r>
-        <w:t xml:space="preserve"> </w:t>
-      </w:r>
-      <w:r>
-        <w:t>did?</w:t>
+        <w:t>What was interesting about what you did?</w:t>
       </w:r>
     </w:p>
     <w:p>
@@ -7911,12 +8293,12 @@
         <w:pStyle w:val="Heading1"/>
         <w:jc w:val="both"/>
       </w:pPr>
-      <w:bookmarkStart w:id="14" w:name="_Toc157672902"/>
+      <w:bookmarkStart w:id="19" w:name="_Toc158017561"/>
       <w:r>
         <w:lastRenderedPageBreak/>
         <w:t>5. Testing and Evaluation</w:t>
       </w:r>
-      <w:bookmarkEnd w:id="14"/>
+      <w:bookmarkEnd w:id="19"/>
       <w:r>
         <w:t xml:space="preserve"> </w:t>
       </w:r>
@@ -7978,10 +8360,7 @@
         </w:numPr>
       </w:pPr>
       <w:r>
-        <w:t>B</w:t>
-      </w:r>
-      <w:r>
-        <w:t xml:space="preserve">lack box testing, </w:t>
+        <w:t xml:space="preserve">Black box testing, </w:t>
       </w:r>
     </w:p>
     <w:p>
@@ -7993,10 +8372,7 @@
         </w:numPr>
       </w:pPr>
       <w:r>
-        <w:t>et</w:t>
-      </w:r>
-      <w:r>
-        <w:t>c</w:t>
+        <w:t>etc</w:t>
       </w:r>
     </w:p>
     <w:p>
@@ -8019,12 +8395,12 @@
         <w:pStyle w:val="Heading1"/>
         <w:jc w:val="both"/>
       </w:pPr>
-      <w:bookmarkStart w:id="15" w:name="_Toc157672903"/>
+      <w:bookmarkStart w:id="20" w:name="_Toc158017562"/>
       <w:r>
         <w:lastRenderedPageBreak/>
         <w:t>6. Conclusion</w:t>
       </w:r>
-      <w:bookmarkEnd w:id="15"/>
+      <w:bookmarkEnd w:id="20"/>
       <w:r>
         <w:t xml:space="preserve"> </w:t>
       </w:r>
@@ -8084,12 +8460,12 @@
         <w:pStyle w:val="Heading1"/>
         <w:jc w:val="both"/>
       </w:pPr>
-      <w:bookmarkStart w:id="16" w:name="_Toc157672904"/>
+      <w:bookmarkStart w:id="21" w:name="_Toc158017563"/>
       <w:r>
         <w:lastRenderedPageBreak/>
         <w:t>5. Bibliography</w:t>
       </w:r>
-      <w:bookmarkEnd w:id="16"/>
+      <w:bookmarkEnd w:id="21"/>
     </w:p>
     <w:sdt>
       <w:sdtPr>
@@ -15397,6 +15773,7 @@
   </w:compat>
   <w:rsids>
     <w:rsidRoot w:val="00B8384B"/>
+    <w:rsid w:val="003F720D"/>
     <w:rsid w:val="004A3C53"/>
     <w:rsid w:val="00522A4D"/>
     <w:rsid w:val="00605BC3"/>
@@ -16301,12 +16678,19 @@
 </file>
 
 <file path=customXml/item2.xml><?xml version="1.0" encoding="utf-8"?>
-<p:properties xmlns:p="http://schemas.microsoft.com/office/2006/metadata/properties" xmlns:xsi="http://www.w3.org/2001/XMLSchema-instance" xmlns:pc="http://schemas.microsoft.com/office/infopath/2007/PartnerControls">
-  <documentManagement/>
-</p:properties>
+<?mso-contentType ?>
+<FormTemplates xmlns="http://schemas.microsoft.com/sharepoint/v3/contenttype/forms">
+  <Display>DocumentLibraryForm</Display>
+  <Edit>DocumentLibraryForm</Edit>
+  <New>DocumentLibraryForm</New>
+</FormTemplates>
 </file>
 
 <file path=customXml/item3.xml><?xml version="1.0" encoding="utf-8"?>
+<b:Sources xmlns:b="http://schemas.openxmlformats.org/officeDocument/2006/bibliography" xmlns="http://schemas.openxmlformats.org/officeDocument/2006/bibliography" SelectedStyle="\APASixthEditionOfficeOnline.xsl" StyleName="APA" Version="6"/>
+</file>
+
+<file path=customXml/item4.xml><?xml version="1.0" encoding="utf-8"?>
 <ct:contentTypeSchema xmlns:ct="http://schemas.microsoft.com/office/2006/metadata/contentType" xmlns:ma="http://schemas.microsoft.com/office/2006/metadata/properties/metaAttributes" ct:_="" ma:_="" ma:contentTypeName="Document" ma:contentTypeID="0x010100A668AD7851D87042ADABC2FC5F8D349B" ma:contentTypeVersion="2" ma:contentTypeDescription="Create a new document." ma:contentTypeScope="" ma:versionID="344cb0859fa353a25fe729dad509c1a9">
   <xsd:schema xmlns:xsd="http://www.w3.org/2001/XMLSchema" xmlns:xs="http://www.w3.org/2001/XMLSchema" xmlns:p="http://schemas.microsoft.com/office/2006/metadata/properties" xmlns:ns2="4fda59b2-845c-4c8e-9a06-59a686a5ff47" targetNamespace="http://schemas.microsoft.com/office/2006/metadata/properties" ma:root="true" ma:fieldsID="2f5ca9445bb02b669d420c321cae36b1" ns2:_="">
     <xsd:import namespace="4fda59b2-845c-4c8e-9a06-59a686a5ff47"/>
@@ -16438,17 +16822,10 @@
 </ct:contentTypeSchema>
 </file>
 
-<file path=customXml/item4.xml><?xml version="1.0" encoding="utf-8"?>
-<b:Sources xmlns:b="http://schemas.openxmlformats.org/officeDocument/2006/bibliography" xmlns="http://schemas.openxmlformats.org/officeDocument/2006/bibliography" SelectedStyle="\APASixthEditionOfficeOnline.xsl" StyleName="APA" Version="6"/>
-</file>
-
 <file path=customXml/item5.xml><?xml version="1.0" encoding="utf-8"?>
-<?mso-contentType ?>
-<FormTemplates xmlns="http://schemas.microsoft.com/sharepoint/v3/contenttype/forms">
-  <Display>DocumentLibraryForm</Display>
-  <Edit>DocumentLibraryForm</Edit>
-  <New>DocumentLibraryForm</New>
-</FormTemplates>
+<p:properties xmlns:p="http://schemas.microsoft.com/office/2006/metadata/properties" xmlns:xsi="http://www.w3.org/2001/XMLSchema-instance" xmlns:pc="http://schemas.microsoft.com/office/infopath/2007/PartnerControls">
+  <documentManagement/>
+</p:properties>
 </file>
 
 <file path=customXml/itemProps1.xml><?xml version="1.0" encoding="utf-8"?>
@@ -16460,15 +16837,22 @@
 </file>
 
 <file path=customXml/itemProps2.xml><?xml version="1.0" encoding="utf-8"?>
-<ds:datastoreItem xmlns:ds="http://schemas.openxmlformats.org/officeDocument/2006/customXml" ds:itemID="{4406F702-DA09-4ACD-A121-59F08275A319}">
+<ds:datastoreItem xmlns:ds="http://schemas.openxmlformats.org/officeDocument/2006/customXml" ds:itemID="{668D5C89-372F-408C-AE77-E6D5D4B9B647}">
   <ds:schemaRefs>
-    <ds:schemaRef ds:uri="http://schemas.microsoft.com/office/2006/metadata/properties"/>
-    <ds:schemaRef ds:uri="http://schemas.microsoft.com/office/infopath/2007/PartnerControls"/>
+    <ds:schemaRef ds:uri="http://schemas.microsoft.com/sharepoint/v3/contenttype/forms"/>
   </ds:schemaRefs>
 </ds:datastoreItem>
 </file>
 
 <file path=customXml/itemProps3.xml><?xml version="1.0" encoding="utf-8"?>
+<ds:datastoreItem xmlns:ds="http://schemas.openxmlformats.org/officeDocument/2006/customXml" ds:itemID="{7F42AF05-54DA-4DB2-9E31-EE2375C126CD}">
+  <ds:schemaRefs>
+    <ds:schemaRef ds:uri="http://schemas.openxmlformats.org/officeDocument/2006/bibliography"/>
+  </ds:schemaRefs>
+</ds:datastoreItem>
+</file>
+
+<file path=customXml/itemProps4.xml><?xml version="1.0" encoding="utf-8"?>
 <ds:datastoreItem xmlns:ds="http://schemas.openxmlformats.org/officeDocument/2006/customXml" ds:itemID="{FA485880-762D-4E28-B243-2CA6DCF8F8CA}">
   <ds:schemaRefs>
     <ds:schemaRef ds:uri="http://schemas.microsoft.com/office/2006/metadata/contentType"/>
@@ -16486,18 +16870,11 @@
 </ds:datastoreItem>
 </file>
 
-<file path=customXml/itemProps4.xml><?xml version="1.0" encoding="utf-8"?>
-<ds:datastoreItem xmlns:ds="http://schemas.openxmlformats.org/officeDocument/2006/customXml" ds:itemID="{7F42AF05-54DA-4DB2-9E31-EE2375C126CD}">
+<file path=customXml/itemProps5.xml><?xml version="1.0" encoding="utf-8"?>
+<ds:datastoreItem xmlns:ds="http://schemas.openxmlformats.org/officeDocument/2006/customXml" ds:itemID="{4406F702-DA09-4ACD-A121-59F08275A319}">
   <ds:schemaRefs>
-    <ds:schemaRef ds:uri="http://schemas.openxmlformats.org/officeDocument/2006/bibliography"/>
-  </ds:schemaRefs>
-</ds:datastoreItem>
-</file>
-
-<file path=customXml/itemProps5.xml><?xml version="1.0" encoding="utf-8"?>
-<ds:datastoreItem xmlns:ds="http://schemas.openxmlformats.org/officeDocument/2006/customXml" ds:itemID="{668D5C89-372F-408C-AE77-E6D5D4B9B647}">
-  <ds:schemaRefs>
-    <ds:schemaRef ds:uri="http://schemas.microsoft.com/sharepoint/v3/contenttype/forms"/>
+    <ds:schemaRef ds:uri="http://schemas.microsoft.com/office/2006/metadata/properties"/>
+    <ds:schemaRef ds:uri="http://schemas.microsoft.com/office/infopath/2007/PartnerControls"/>
   </ds:schemaRefs>
 </ds:datastoreItem>
 </file>
</xml_diff>

<commit_message>
Changes to report and added real life cars to proejct
</commit_message>
<xml_diff>
--- a/Honours Report.docx
+++ b/Honours Report.docx
@@ -8117,6 +8117,17 @@
       </w:r>
     </w:p>
     <w:p>
+      <w:r>
+        <w:t>Marking Grid:</w:t>
+      </w:r>
+      <w:r>
+        <w:t xml:space="preserve"> </w:t>
+      </w:r>
+      <w:r>
+        <w:t>There is in-depth and accurate design and planning process at professional level. The solution shows notable creativity and/or use advanced techniques, and clearly refers to the planning process. The student makes excellent use of appropriate techniques (such as, but not limited to wireframes, ER diagrams, use case diagrams, etc) to link the project scope with the implementation section</w:t>
+      </w:r>
+    </w:p>
+    <w:p>
       <w:pPr>
         <w:pStyle w:val="Heading2"/>
       </w:pPr>
@@ -8275,6 +8286,17 @@
     </w:p>
     <w:p>
       <w:pPr>
+        <w:jc w:val="both"/>
+      </w:pPr>
+      <w:r>
+        <w:t xml:space="preserve">Marking Grid: </w:t>
+      </w:r>
+      <w:r>
+        <w:t>The final project not only achieves all its set objectives but goes above and beyond, delivering additional value. The implemented artefact— be it code, or other media—is executed with exceptional craftsmanship and attention to detail, leading to a project that excels in fulfilling its intended purpose. Comprehensive documentation supports the work, clearly outlining the process and decisions made during the implementation phase, thereby evidencing professional skills and judgment within the field.</w:t>
+      </w:r>
+    </w:p>
+    <w:p>
+      <w:pPr>
         <w:spacing w:after="160" w:line="259" w:lineRule="auto"/>
         <w:jc w:val="both"/>
         <w:rPr>
@@ -8372,7 +8394,18 @@
         </w:numPr>
       </w:pPr>
       <w:r>
-        <w:t>etc</w:t>
+        <w:t>E</w:t>
+      </w:r>
+      <w:r>
+        <w:t>tc</w:t>
+      </w:r>
+    </w:p>
+    <w:p>
+      <w:r>
+        <w:t xml:space="preserve">Marking Grid: </w:t>
+      </w:r>
+      <w:r>
+        <w:t>Comprehensive evaluation methods, appropriate to the project's goals and type, are employed strategically. These may range from software quality assurance methods like focus groups, user testing or black box testing to empirical experiments for theory validation. Results are meticulously analysed and used to inform suggestions for future work. The conclusion offers deep analysis of outcomes against initial objectives and a reflection on lessons learned.</w:t>
       </w:r>
     </w:p>
     <w:p>
@@ -15731,7 +15764,7 @@
     <w:charset w:val="00"/>
     <w:family w:val="swiss"/>
     <w:pitch w:val="variable"/>
-    <w:sig w:usb0="E0002AFF" w:usb1="C000ACFF" w:usb2="00000009" w:usb3="00000000" w:csb0="000001FF" w:csb1="00000000"/>
+    <w:sig w:usb0="E0002AFF" w:usb1="C000247B" w:usb2="00000009" w:usb3="00000000" w:csb0="000001FF" w:csb1="00000000"/>
   </w:font>
   <w:font w:name="Arial">
     <w:panose1 w:val="020B0604020202020204"/>
@@ -15753,6 +15786,20 @@
     <w:family w:val="swiss"/>
     <w:pitch w:val="variable"/>
     <w:sig w:usb0="E0002AFF" w:usb1="C000247B" w:usb2="00000009" w:usb3="00000000" w:csb0="000001FF" w:csb1="00000000"/>
+  </w:font>
+  <w:font w:name="Aptos">
+    <w:panose1 w:val="020B0004020202020204"/>
+    <w:charset w:val="00"/>
+    <w:family w:val="swiss"/>
+    <w:pitch w:val="variable"/>
+    <w:sig w:usb0="20000287" w:usb1="00000003" w:usb2="00000000" w:usb3="00000000" w:csb0="0000019F" w:csb1="00000000"/>
+  </w:font>
+  <w:font w:name="Aptos Display">
+    <w:panose1 w:val="020B0004020202020204"/>
+    <w:charset w:val="00"/>
+    <w:family w:val="swiss"/>
+    <w:pitch w:val="variable"/>
+    <w:sig w:usb0="20000287" w:usb1="00000003" w:usb2="00000000" w:usb3="00000000" w:csb0="0000019F" w:csb1="00000000"/>
   </w:font>
 </w:fonts>
 </file>
@@ -15777,8 +15824,10 @@
     <w:rsid w:val="004A3C53"/>
     <w:rsid w:val="00522A4D"/>
     <w:rsid w:val="00605BC3"/>
+    <w:rsid w:val="00674836"/>
     <w:rsid w:val="0072310E"/>
     <w:rsid w:val="0090044A"/>
+    <w:rsid w:val="009557C1"/>
     <w:rsid w:val="00B8384B"/>
     <w:rsid w:val="00BB5863"/>
     <w:rsid w:val="00DC4F16"/>
@@ -16687,7 +16736,9 @@
 </file>
 
 <file path=customXml/item3.xml><?xml version="1.0" encoding="utf-8"?>
-<b:Sources xmlns:b="http://schemas.openxmlformats.org/officeDocument/2006/bibliography" xmlns="http://schemas.openxmlformats.org/officeDocument/2006/bibliography" SelectedStyle="\APASixthEditionOfficeOnline.xsl" StyleName="APA" Version="6"/>
+<p:properties xmlns:p="http://schemas.microsoft.com/office/2006/metadata/properties" xmlns:xsi="http://www.w3.org/2001/XMLSchema-instance" xmlns:pc="http://schemas.microsoft.com/office/infopath/2007/PartnerControls">
+  <documentManagement/>
+</p:properties>
 </file>
 
 <file path=customXml/item4.xml><?xml version="1.0" encoding="utf-8"?>
@@ -16823,9 +16874,7 @@
 </file>
 
 <file path=customXml/item5.xml><?xml version="1.0" encoding="utf-8"?>
-<p:properties xmlns:p="http://schemas.microsoft.com/office/2006/metadata/properties" xmlns:xsi="http://www.w3.org/2001/XMLSchema-instance" xmlns:pc="http://schemas.microsoft.com/office/infopath/2007/PartnerControls">
-  <documentManagement/>
-</p:properties>
+<b:Sources xmlns:b="http://schemas.openxmlformats.org/officeDocument/2006/bibliography" xmlns="http://schemas.openxmlformats.org/officeDocument/2006/bibliography" SelectedStyle="\APASixthEditionOfficeOnline.xsl" StyleName="APA" Version="6"/>
 </file>
 
 <file path=customXml/itemProps1.xml><?xml version="1.0" encoding="utf-8"?>
@@ -16845,9 +16894,10 @@
 </file>
 
 <file path=customXml/itemProps3.xml><?xml version="1.0" encoding="utf-8"?>
-<ds:datastoreItem xmlns:ds="http://schemas.openxmlformats.org/officeDocument/2006/customXml" ds:itemID="{7F42AF05-54DA-4DB2-9E31-EE2375C126CD}">
+<ds:datastoreItem xmlns:ds="http://schemas.openxmlformats.org/officeDocument/2006/customXml" ds:itemID="{4406F702-DA09-4ACD-A121-59F08275A319}">
   <ds:schemaRefs>
-    <ds:schemaRef ds:uri="http://schemas.openxmlformats.org/officeDocument/2006/bibliography"/>
+    <ds:schemaRef ds:uri="http://schemas.microsoft.com/office/2006/metadata/properties"/>
+    <ds:schemaRef ds:uri="http://schemas.microsoft.com/office/infopath/2007/PartnerControls"/>
   </ds:schemaRefs>
 </ds:datastoreItem>
 </file>
@@ -16871,10 +16921,9 @@
 </file>
 
 <file path=customXml/itemProps5.xml><?xml version="1.0" encoding="utf-8"?>
-<ds:datastoreItem xmlns:ds="http://schemas.openxmlformats.org/officeDocument/2006/customXml" ds:itemID="{4406F702-DA09-4ACD-A121-59F08275A319}">
+<ds:datastoreItem xmlns:ds="http://schemas.openxmlformats.org/officeDocument/2006/customXml" ds:itemID="{7F42AF05-54DA-4DB2-9E31-EE2375C126CD}">
   <ds:schemaRefs>
-    <ds:schemaRef ds:uri="http://schemas.microsoft.com/office/2006/metadata/properties"/>
-    <ds:schemaRef ds:uri="http://schemas.microsoft.com/office/infopath/2007/PartnerControls"/>
+    <ds:schemaRef ds:uri="http://schemas.openxmlformats.org/officeDocument/2006/bibliography"/>
   </ds:schemaRefs>
 </ds:datastoreItem>
 </file>
</xml_diff>

<commit_message>
kernal is extremly funky
</commit_message>
<xml_diff>
--- a/Honours Report.docx
+++ b/Honours Report.docx
@@ -20,774 +20,6 @@
           <w:pPr>
             <w:jc w:val="both"/>
           </w:pPr>
-          <w:r>
-            <w:rPr>
-              <w:noProof/>
-            </w:rPr>
-            <mc:AlternateContent>
-              <mc:Choice Requires="wps">
-                <w:drawing>
-                  <wp:anchor distT="0" distB="0" distL="114300" distR="114300" simplePos="0" relativeHeight="251659264" behindDoc="0" locked="0" layoutInCell="1" allowOverlap="1" wp14:anchorId="714AE415" wp14:editId="4BB0E780">
-                    <wp:simplePos x="0" y="0"/>
-                    <wp:positionH relativeFrom="page">
-                      <wp:align>center</wp:align>
-                    </wp:positionH>
-                    <mc:AlternateContent>
-                      <mc:Choice Requires="wp14">
-                        <wp:positionV relativeFrom="page">
-                          <wp14:pctPosVOffset>81800</wp14:pctPosVOffset>
-                        </wp:positionV>
-                      </mc:Choice>
-                      <mc:Fallback>
-                        <wp:positionV relativeFrom="page">
-                          <wp:posOffset>8745855</wp:posOffset>
-                        </wp:positionV>
-                      </mc:Fallback>
-                    </mc:AlternateContent>
-                    <wp:extent cx="7315200" cy="975600"/>
-                    <wp:effectExtent l="0" t="0" r="0" b="2540"/>
-                    <wp:wrapSquare wrapText="bothSides"/>
-                    <wp:docPr id="152" name="Text Box 9"/>
-                    <wp:cNvGraphicFramePr/>
-                    <a:graphic xmlns:a="http://schemas.openxmlformats.org/drawingml/2006/main">
-                      <a:graphicData uri="http://schemas.microsoft.com/office/word/2010/wordprocessingShape">
-                        <wps:wsp>
-                          <wps:cNvSpPr txBox="1"/>
-                          <wps:spPr>
-                            <a:xfrm>
-                              <a:off x="0" y="0"/>
-                              <a:ext cx="7315200" cy="975600"/>
-                            </a:xfrm>
-                            <a:prstGeom prst="rect">
-                              <a:avLst/>
-                            </a:prstGeom>
-                            <a:noFill/>
-                            <a:ln w="6350">
-                              <a:noFill/>
-                            </a:ln>
-                            <a:effectLst/>
-                          </wps:spPr>
-                          <wps:style>
-                            <a:lnRef idx="0">
-                              <a:schemeClr val="accent1"/>
-                            </a:lnRef>
-                            <a:fillRef idx="0">
-                              <a:schemeClr val="accent1"/>
-                            </a:fillRef>
-                            <a:effectRef idx="0">
-                              <a:schemeClr val="accent1"/>
-                            </a:effectRef>
-                            <a:fontRef idx="minor">
-                              <a:schemeClr val="dk1"/>
-                            </a:fontRef>
-                          </wps:style>
-                          <wps:txbx>
-                            <w:txbxContent>
-                              <w:sdt>
-                                <w:sdtPr>
-                                  <w:rPr>
-                                    <w:color w:val="595959" w:themeColor="text1" w:themeTint="A6"/>
-                                    <w:sz w:val="28"/>
-                                    <w:szCs w:val="28"/>
-                                  </w:rPr>
-                                  <w:alias w:val="Author"/>
-                                  <w:tag w:val=""/>
-                                  <w:id w:val="789243997"/>
-                                  <w:dataBinding w:prefixMappings="xmlns:ns0='http://purl.org/dc/elements/1.1/' xmlns:ns1='http://schemas.openxmlformats.org/package/2006/metadata/core-properties' " w:xpath="/ns1:coreProperties[1]/ns0:creator[1]" w:storeItemID="{6C3C8BC8-F283-45AE-878A-BAB7291924A1}"/>
-                                  <w:text/>
-                                </w:sdtPr>
-                                <w:sdtContent>
-                                  <w:p>
-                                    <w:pPr>
-                                      <w:pStyle w:val="NoSpacing"/>
-                                      <w:jc w:val="right"/>
-                                      <w:rPr>
-                                        <w:color w:val="595959" w:themeColor="text1" w:themeTint="A6"/>
-                                        <w:sz w:val="28"/>
-                                        <w:szCs w:val="28"/>
-                                      </w:rPr>
-                                    </w:pPr>
-                                    <w:r>
-                                      <w:rPr>
-                                        <w:color w:val="595959" w:themeColor="text1" w:themeTint="A6"/>
-                                        <w:sz w:val="28"/>
-                                        <w:szCs w:val="28"/>
-                                      </w:rPr>
-                                      <w:t>Scott Grant</w:t>
-                                    </w:r>
-                                  </w:p>
-                                </w:sdtContent>
-                              </w:sdt>
-                              <w:p>
-                                <w:pPr>
-                                  <w:pStyle w:val="NoSpacing"/>
-                                  <w:jc w:val="right"/>
-                                  <w:rPr>
-                                    <w:color w:val="595959" w:themeColor="text1" w:themeTint="A6"/>
-                                    <w:sz w:val="18"/>
-                                    <w:szCs w:val="18"/>
-                                  </w:rPr>
-                                </w:pPr>
-                                <w:sdt>
-                                  <w:sdtPr>
-                                    <w:rPr>
-                                      <w:color w:val="595959" w:themeColor="text1" w:themeTint="A6"/>
-                                      <w:sz w:val="18"/>
-                                      <w:szCs w:val="18"/>
-                                    </w:rPr>
-                                    <w:alias w:val="Email"/>
-                                    <w:tag w:val="Email"/>
-                                    <w:id w:val="942260680"/>
-                                    <w:dataBinding w:prefixMappings="xmlns:ns0='http://schemas.microsoft.com/office/2006/coverPageProps' " w:xpath="/ns0:CoverPageProperties[1]/ns0:CompanyEmail[1]" w:storeItemID="{55AF091B-3C7A-41E3-B477-F2FDAA23CFDA}"/>
-                                    <w:text/>
-                                  </w:sdtPr>
-                                  <w:sdtContent>
-                                    <w:r>
-                                      <w:rPr>
-                                        <w:color w:val="595959" w:themeColor="text1" w:themeTint="A6"/>
-                                        <w:sz w:val="18"/>
-                                        <w:szCs w:val="18"/>
-                                      </w:rPr>
-                                      <w:t>1705451</w:t>
-                                    </w:r>
-                                  </w:sdtContent>
-                                </w:sdt>
-                              </w:p>
-                            </w:txbxContent>
-                          </wps:txbx>
-                          <wps:bodyPr rot="0" spcFirstLastPara="0" vertOverflow="overflow" horzOverflow="overflow" vert="horz" wrap="square" lIns="1600200" tIns="0" rIns="685800" bIns="0" numCol="1" spcCol="0" rtlCol="0" fromWordArt="0" anchor="b" anchorCtr="0" forceAA="0" compatLnSpc="1">
-                            <a:prstTxWarp prst="textNoShape">
-                              <a:avLst/>
-                            </a:prstTxWarp>
-                            <a:noAutofit/>
-                          </wps:bodyPr>
-                        </wps:wsp>
-                      </a:graphicData>
-                    </a:graphic>
-                    <wp14:sizeRelH relativeFrom="page">
-                      <wp14:pctWidth>94100</wp14:pctWidth>
-                    </wp14:sizeRelH>
-                    <wp14:sizeRelV relativeFrom="page">
-                      <wp14:pctHeight>0</wp14:pctHeight>
-                    </wp14:sizeRelV>
-                  </wp:anchor>
-                </w:drawing>
-              </mc:Choice>
-              <mc:Fallback>
-                <w:pict>
-                  <v:shapetype w14:anchorId="714AE415" id="_x0000_t202" coordsize="21600,21600" o:spt="202" path="m,l,21600r21600,l21600,xe">
-                    <v:stroke joinstyle="miter"/>
-                    <v:path gradientshapeok="t" o:connecttype="rect"/>
-                  </v:shapetype>
-                  <v:shape id="Text Box 9" o:spid="_x0000_s1026" type="#_x0000_t202" style="position:absolute;left:0;text-align:left;margin-left:0;margin-top:0;width:8in;height:76.8pt;z-index:251659264;visibility:visible;mso-wrap-style:square;mso-width-percent:941;mso-height-percent:0;mso-top-percent:818;mso-wrap-distance-left:9pt;mso-wrap-distance-top:0;mso-wrap-distance-right:9pt;mso-wrap-distance-bottom:0;mso-position-horizontal:center;mso-position-horizontal-relative:page;mso-position-vertical-relative:page;mso-width-percent:941;mso-height-percent:0;mso-top-percent:818;mso-width-relative:page;mso-height-relative:page;v-text-anchor:bottom" o:gfxdata="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" filled="f" stroked="f" strokeweight=".5pt">
-                    <v:textbox inset="126pt,0,54pt,0">
-                      <w:txbxContent>
-                        <w:sdt>
-                          <w:sdtPr>
-                            <w:rPr>
-                              <w:color w:val="595959" w:themeColor="text1" w:themeTint="A6"/>
-                              <w:sz w:val="28"/>
-                              <w:szCs w:val="28"/>
-                            </w:rPr>
-                            <w:alias w:val="Author"/>
-                            <w:tag w:val=""/>
-                            <w:id w:val="789243997"/>
-                            <w:dataBinding w:prefixMappings="xmlns:ns0='http://purl.org/dc/elements/1.1/' xmlns:ns1='http://schemas.openxmlformats.org/package/2006/metadata/core-properties' " w:xpath="/ns1:coreProperties[1]/ns0:creator[1]" w:storeItemID="{6C3C8BC8-F283-45AE-878A-BAB7291924A1}"/>
-                            <w:text/>
-                          </w:sdtPr>
-                          <w:sdtContent>
-                            <w:p>
-                              <w:pPr>
-                                <w:pStyle w:val="NoSpacing"/>
-                                <w:jc w:val="right"/>
-                                <w:rPr>
-                                  <w:color w:val="595959" w:themeColor="text1" w:themeTint="A6"/>
-                                  <w:sz w:val="28"/>
-                                  <w:szCs w:val="28"/>
-                                </w:rPr>
-                              </w:pPr>
-                              <w:r>
-                                <w:rPr>
-                                  <w:color w:val="595959" w:themeColor="text1" w:themeTint="A6"/>
-                                  <w:sz w:val="28"/>
-                                  <w:szCs w:val="28"/>
-                                </w:rPr>
-                                <w:t>Scott Grant</w:t>
-                              </w:r>
-                            </w:p>
-                          </w:sdtContent>
-                        </w:sdt>
-                        <w:p>
-                          <w:pPr>
-                            <w:pStyle w:val="NoSpacing"/>
-                            <w:jc w:val="right"/>
-                            <w:rPr>
-                              <w:color w:val="595959" w:themeColor="text1" w:themeTint="A6"/>
-                              <w:sz w:val="18"/>
-                              <w:szCs w:val="18"/>
-                            </w:rPr>
-                          </w:pPr>
-                          <w:sdt>
-                            <w:sdtPr>
-                              <w:rPr>
-                                <w:color w:val="595959" w:themeColor="text1" w:themeTint="A6"/>
-                                <w:sz w:val="18"/>
-                                <w:szCs w:val="18"/>
-                              </w:rPr>
-                              <w:alias w:val="Email"/>
-                              <w:tag w:val="Email"/>
-                              <w:id w:val="942260680"/>
-                              <w:dataBinding w:prefixMappings="xmlns:ns0='http://schemas.microsoft.com/office/2006/coverPageProps' " w:xpath="/ns0:CoverPageProperties[1]/ns0:CompanyEmail[1]" w:storeItemID="{55AF091B-3C7A-41E3-B477-F2FDAA23CFDA}"/>
-                              <w:text/>
-                            </w:sdtPr>
-                            <w:sdtContent>
-                              <w:r>
-                                <w:rPr>
-                                  <w:color w:val="595959" w:themeColor="text1" w:themeTint="A6"/>
-                                  <w:sz w:val="18"/>
-                                  <w:szCs w:val="18"/>
-                                </w:rPr>
-                                <w:t>1705451</w:t>
-                              </w:r>
-                            </w:sdtContent>
-                          </w:sdt>
-                        </w:p>
-                      </w:txbxContent>
-                    </v:textbox>
-                    <w10:wrap type="square" anchorx="page" anchory="page"/>
-                  </v:shape>
-                </w:pict>
-              </mc:Fallback>
-            </mc:AlternateContent>
-          </w:r>
-          <w:r>
-            <w:rPr>
-              <w:noProof/>
-            </w:rPr>
-            <mc:AlternateContent>
-              <mc:Choice Requires="wps">
-                <w:drawing>
-                  <wp:anchor distT="0" distB="0" distL="114300" distR="114300" simplePos="0" relativeHeight="251660288" behindDoc="0" locked="0" layoutInCell="1" allowOverlap="1" wp14:anchorId="2CD7B283" wp14:editId="1471717D">
-                    <wp:simplePos x="0" y="0"/>
-                    <wp:positionH relativeFrom="page">
-                      <wp:align>center</wp:align>
-                    </wp:positionH>
-                    <mc:AlternateContent>
-                      <mc:Choice Requires="wp14">
-                        <wp:positionV relativeFrom="page">
-                          <wp14:pctPosVOffset>70000</wp14:pctPosVOffset>
-                        </wp:positionV>
-                      </mc:Choice>
-                      <mc:Fallback>
-                        <wp:positionV relativeFrom="page">
-                          <wp:posOffset>7484110</wp:posOffset>
-                        </wp:positionV>
-                      </mc:Fallback>
-                    </mc:AlternateContent>
-                    <wp:extent cx="7315200" cy="648000"/>
-                    <wp:effectExtent l="0" t="0" r="0" b="0"/>
-                    <wp:wrapSquare wrapText="bothSides"/>
-                    <wp:docPr id="153" name="Text Box 10"/>
-                    <wp:cNvGraphicFramePr/>
-                    <a:graphic xmlns:a="http://schemas.openxmlformats.org/drawingml/2006/main">
-                      <a:graphicData uri="http://schemas.microsoft.com/office/word/2010/wordprocessingShape">
-                        <wps:wsp>
-                          <wps:cNvSpPr txBox="1"/>
-                          <wps:spPr>
-                            <a:xfrm>
-                              <a:off x="0" y="0"/>
-                              <a:ext cx="7315200" cy="648000"/>
-                            </a:xfrm>
-                            <a:prstGeom prst="rect">
-                              <a:avLst/>
-                            </a:prstGeom>
-                            <a:noFill/>
-                            <a:ln w="6350">
-                              <a:noFill/>
-                            </a:ln>
-                            <a:effectLst/>
-                          </wps:spPr>
-                          <wps:style>
-                            <a:lnRef idx="0">
-                              <a:schemeClr val="accent1"/>
-                            </a:lnRef>
-                            <a:fillRef idx="0">
-                              <a:schemeClr val="accent1"/>
-                            </a:fillRef>
-                            <a:effectRef idx="0">
-                              <a:schemeClr val="accent1"/>
-                            </a:effectRef>
-                            <a:fontRef idx="minor">
-                              <a:schemeClr val="dk1"/>
-                            </a:fontRef>
-                          </wps:style>
-                          <wps:txbx>
-                            <w:txbxContent>
-                              <w:p>
-                                <w:pPr>
-                                  <w:pStyle w:val="NoSpacing"/>
-                                  <w:jc w:val="right"/>
-                                  <w:rPr>
-                                    <w:color w:val="712177" w:themeColor="accent1"/>
-                                    <w:sz w:val="28"/>
-                                    <w:szCs w:val="28"/>
-                                  </w:rPr>
-                                </w:pPr>
-                                <w:r>
-                                  <w:rPr>
-                                    <w:color w:val="712177" w:themeColor="accent1"/>
-                                    <w:sz w:val="28"/>
-                                    <w:szCs w:val="28"/>
-                                  </w:rPr>
-                                  <w:t xml:space="preserve">Using an Artificial Intelligence to predict used car </w:t>
-                                </w:r>
-                                <w:r>
-                                  <w:rPr>
-                                    <w:color w:val="712177" w:themeColor="accent1"/>
-                                    <w:sz w:val="28"/>
-                                    <w:szCs w:val="28"/>
-                                  </w:rPr>
-                                  <w:t>sales and</w:t>
-                                </w:r>
-                                <w:r>
-                                  <w:rPr>
-                                    <w:color w:val="712177" w:themeColor="accent1"/>
-                                    <w:sz w:val="28"/>
-                                    <w:szCs w:val="28"/>
-                                  </w:rPr>
-                                  <w:t xml:space="preserve"> provide</w:t>
-                                </w:r>
-                                <w:r>
-                                  <w:rPr>
-                                    <w:color w:val="712177" w:themeColor="accent1"/>
-                                    <w:sz w:val="28"/>
-                                    <w:szCs w:val="28"/>
-                                  </w:rPr>
-                                  <w:t xml:space="preserve"> prediction</w:t>
-                                </w:r>
-                                <w:r>
-                                  <w:rPr>
-                                    <w:color w:val="712177" w:themeColor="accent1"/>
-                                    <w:sz w:val="28"/>
-                                    <w:szCs w:val="28"/>
-                                  </w:rPr>
-                                  <w:t xml:space="preserve"> </w:t>
-                                </w:r>
-                                <w:r>
-                                  <w:rPr>
-                                    <w:color w:val="712177" w:themeColor="accent1"/>
-                                    <w:sz w:val="28"/>
-                                    <w:szCs w:val="28"/>
-                                  </w:rPr>
-                                  <w:t>insight</w:t>
-                                </w:r>
-                                <w:r>
-                                  <w:rPr>
-                                    <w:color w:val="712177" w:themeColor="accent1"/>
-                                    <w:sz w:val="28"/>
-                                    <w:szCs w:val="28"/>
-                                  </w:rPr>
-                                  <w:t>.</w:t>
-                                </w:r>
-                                <w:sdt>
-                                  <w:sdtPr>
-                                    <w:rPr>
-                                      <w:color w:val="595959" w:themeColor="text1" w:themeTint="A6"/>
-                                      <w:sz w:val="20"/>
-                                      <w:szCs w:val="20"/>
-                                    </w:rPr>
-                                    <w:alias w:val="Abstract"/>
-                                    <w:tag w:val=""/>
-                                    <w:id w:val="1375273687"/>
-                                    <w:showingPlcHdr/>
-                                    <w:dataBinding w:prefixMappings="xmlns:ns0='http://schemas.microsoft.com/office/2006/coverPageProps' " w:xpath="/ns0:CoverPageProperties[1]/ns0:Abstract[1]" w:storeItemID="{55AF091B-3C7A-41E3-B477-F2FDAA23CFDA}"/>
-                                    <w:text w:multiLine="1"/>
-                                  </w:sdtPr>
-                                  <w:sdtContent>
-                                    <w:r>
-                                      <w:rPr>
-                                        <w:color w:val="595959" w:themeColor="text1" w:themeTint="A6"/>
-                                        <w:sz w:val="20"/>
-                                        <w:szCs w:val="20"/>
-                                      </w:rPr>
-                                      <w:t xml:space="preserve">     </w:t>
-                                    </w:r>
-                                  </w:sdtContent>
-                                </w:sdt>
-                              </w:p>
-                            </w:txbxContent>
-                          </wps:txbx>
-                          <wps:bodyPr rot="0" spcFirstLastPara="0" vertOverflow="overflow" horzOverflow="overflow" vert="horz" wrap="square" lIns="1600200" tIns="0" rIns="685800" bIns="0" numCol="1" spcCol="0" rtlCol="0" fromWordArt="0" anchor="t" anchorCtr="0" forceAA="0" compatLnSpc="1">
-                            <a:prstTxWarp prst="textNoShape">
-                              <a:avLst/>
-                            </a:prstTxWarp>
-                            <a:noAutofit/>
-                          </wps:bodyPr>
-                        </wps:wsp>
-                      </a:graphicData>
-                    </a:graphic>
-                    <wp14:sizeRelH relativeFrom="page">
-                      <wp14:pctWidth>94100</wp14:pctWidth>
-                    </wp14:sizeRelH>
-                    <wp14:sizeRelV relativeFrom="page">
-                      <wp14:pctHeight>0</wp14:pctHeight>
-                    </wp14:sizeRelV>
-                  </wp:anchor>
-                </w:drawing>
-              </mc:Choice>
-              <mc:Fallback>
-                <w:pict>
-                  <v:shape w14:anchorId="2CD7B283" id="Text Box 10" o:spid="_x0000_s1027" type="#_x0000_t202" style="position:absolute;left:0;text-align:left;margin-left:0;margin-top:0;width:8in;height:51pt;z-index:251660288;visibility:visible;mso-wrap-style:square;mso-width-percent:941;mso-height-percent:0;mso-top-percent:700;mso-wrap-distance-left:9pt;mso-wrap-distance-top:0;mso-wrap-distance-right:9pt;mso-wrap-distance-bottom:0;mso-position-horizontal:center;mso-position-horizontal-relative:page;mso-position-vertical-relative:page;mso-width-percent:941;mso-height-percent:0;mso-top-percent:700;mso-width-relative:page;mso-height-relative:page;v-text-anchor:top" o:gfxdata="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" filled="f" stroked="f" strokeweight=".5pt">
-                    <v:textbox inset="126pt,0,54pt,0">
-                      <w:txbxContent>
-                        <w:p>
-                          <w:pPr>
-                            <w:pStyle w:val="NoSpacing"/>
-                            <w:jc w:val="right"/>
-                            <w:rPr>
-                              <w:color w:val="712177" w:themeColor="accent1"/>
-                              <w:sz w:val="28"/>
-                              <w:szCs w:val="28"/>
-                            </w:rPr>
-                          </w:pPr>
-                          <w:r>
-                            <w:rPr>
-                              <w:color w:val="712177" w:themeColor="accent1"/>
-                              <w:sz w:val="28"/>
-                              <w:szCs w:val="28"/>
-                            </w:rPr>
-                            <w:t xml:space="preserve">Using an Artificial Intelligence to predict used car </w:t>
-                          </w:r>
-                          <w:r>
-                            <w:rPr>
-                              <w:color w:val="712177" w:themeColor="accent1"/>
-                              <w:sz w:val="28"/>
-                              <w:szCs w:val="28"/>
-                            </w:rPr>
-                            <w:t>sales and</w:t>
-                          </w:r>
-                          <w:r>
-                            <w:rPr>
-                              <w:color w:val="712177" w:themeColor="accent1"/>
-                              <w:sz w:val="28"/>
-                              <w:szCs w:val="28"/>
-                            </w:rPr>
-                            <w:t xml:space="preserve"> provide</w:t>
-                          </w:r>
-                          <w:r>
-                            <w:rPr>
-                              <w:color w:val="712177" w:themeColor="accent1"/>
-                              <w:sz w:val="28"/>
-                              <w:szCs w:val="28"/>
-                            </w:rPr>
-                            <w:t xml:space="preserve"> prediction</w:t>
-                          </w:r>
-                          <w:r>
-                            <w:rPr>
-                              <w:color w:val="712177" w:themeColor="accent1"/>
-                              <w:sz w:val="28"/>
-                              <w:szCs w:val="28"/>
-                            </w:rPr>
-                            <w:t xml:space="preserve"> </w:t>
-                          </w:r>
-                          <w:r>
-                            <w:rPr>
-                              <w:color w:val="712177" w:themeColor="accent1"/>
-                              <w:sz w:val="28"/>
-                              <w:szCs w:val="28"/>
-                            </w:rPr>
-                            <w:t>insight</w:t>
-                          </w:r>
-                          <w:r>
-                            <w:rPr>
-                              <w:color w:val="712177" w:themeColor="accent1"/>
-                              <w:sz w:val="28"/>
-                              <w:szCs w:val="28"/>
-                            </w:rPr>
-                            <w:t>.</w:t>
-                          </w:r>
-                          <w:sdt>
-                            <w:sdtPr>
-                              <w:rPr>
-                                <w:color w:val="595959" w:themeColor="text1" w:themeTint="A6"/>
-                                <w:sz w:val="20"/>
-                                <w:szCs w:val="20"/>
-                              </w:rPr>
-                              <w:alias w:val="Abstract"/>
-                              <w:tag w:val=""/>
-                              <w:id w:val="1375273687"/>
-                              <w:showingPlcHdr/>
-                              <w:dataBinding w:prefixMappings="xmlns:ns0='http://schemas.microsoft.com/office/2006/coverPageProps' " w:xpath="/ns0:CoverPageProperties[1]/ns0:Abstract[1]" w:storeItemID="{55AF091B-3C7A-41E3-B477-F2FDAA23CFDA}"/>
-                              <w:text w:multiLine="1"/>
-                            </w:sdtPr>
-                            <w:sdtContent>
-                              <w:r>
-                                <w:rPr>
-                                  <w:color w:val="595959" w:themeColor="text1" w:themeTint="A6"/>
-                                  <w:sz w:val="20"/>
-                                  <w:szCs w:val="20"/>
-                                </w:rPr>
-                                <w:t xml:space="preserve">     </w:t>
-                              </w:r>
-                            </w:sdtContent>
-                          </w:sdt>
-                        </w:p>
-                      </w:txbxContent>
-                    </v:textbox>
-                    <w10:wrap type="square" anchorx="page" anchory="page"/>
-                  </v:shape>
-                </w:pict>
-              </mc:Fallback>
-            </mc:AlternateContent>
-          </w:r>
-          <w:r>
-            <w:rPr>
-              <w:noProof/>
-            </w:rPr>
-            <mc:AlternateContent>
-              <mc:Choice Requires="wps">
-                <w:drawing>
-                  <wp:anchor distT="0" distB="0" distL="114300" distR="114300" simplePos="0" relativeHeight="251658240" behindDoc="0" locked="0" layoutInCell="1" allowOverlap="1" wp14:anchorId="09A8E1DF" wp14:editId="1AA2895F">
-                    <wp:simplePos x="0" y="0"/>
-                    <wp:positionH relativeFrom="page">
-                      <wp:align>center</wp:align>
-                    </wp:positionH>
-                    <mc:AlternateContent>
-                      <mc:Choice Requires="wp14">
-                        <wp:positionV relativeFrom="page">
-                          <wp14:pctPosVOffset>30000</wp14:pctPosVOffset>
-                        </wp:positionV>
-                      </mc:Choice>
-                      <mc:Fallback>
-                        <wp:positionV relativeFrom="page">
-                          <wp:posOffset>3207385</wp:posOffset>
-                        </wp:positionV>
-                      </mc:Fallback>
-                    </mc:AlternateContent>
-                    <wp:extent cx="7315200" cy="3638550"/>
-                    <wp:effectExtent l="0" t="0" r="0" b="6350"/>
-                    <wp:wrapSquare wrapText="bothSides"/>
-                    <wp:docPr id="154" name="Text Box 11"/>
-                    <wp:cNvGraphicFramePr/>
-                    <a:graphic xmlns:a="http://schemas.openxmlformats.org/drawingml/2006/main">
-                      <a:graphicData uri="http://schemas.microsoft.com/office/word/2010/wordprocessingShape">
-                        <wps:wsp>
-                          <wps:cNvSpPr txBox="1"/>
-                          <wps:spPr>
-                            <a:xfrm>
-                              <a:off x="0" y="0"/>
-                              <a:ext cx="7315200" cy="3638550"/>
-                            </a:xfrm>
-                            <a:prstGeom prst="rect">
-                              <a:avLst/>
-                            </a:prstGeom>
-                            <a:noFill/>
-                            <a:ln w="6350">
-                              <a:noFill/>
-                            </a:ln>
-                            <a:effectLst/>
-                          </wps:spPr>
-                          <wps:style>
-                            <a:lnRef idx="0">
-                              <a:schemeClr val="accent1"/>
-                            </a:lnRef>
-                            <a:fillRef idx="0">
-                              <a:schemeClr val="accent1"/>
-                            </a:fillRef>
-                            <a:effectRef idx="0">
-                              <a:schemeClr val="accent1"/>
-                            </a:effectRef>
-                            <a:fontRef idx="minor">
-                              <a:schemeClr val="dk1"/>
-                            </a:fontRef>
-                          </wps:style>
-                          <wps:txbx>
-                            <w:txbxContent>
-                              <w:p>
-                                <w:pPr>
-                                  <w:jc w:val="right"/>
-                                  <w:rPr>
-                                    <w:color w:val="712177" w:themeColor="accent1"/>
-                                    <w:sz w:val="64"/>
-                                    <w:szCs w:val="64"/>
-                                  </w:rPr>
-                                </w:pPr>
-                                <w:sdt>
-                                  <w:sdtPr>
-                                    <w:rPr>
-                                      <w:caps/>
-                                      <w:color w:val="712177" w:themeColor="accent1"/>
-                                      <w:sz w:val="64"/>
-                                      <w:szCs w:val="64"/>
-                                    </w:rPr>
-                                    <w:alias w:val="Title"/>
-                                    <w:tag w:val=""/>
-                                    <w:id w:val="630141079"/>
-                                    <w:dataBinding w:prefixMappings="xmlns:ns0='http://purl.org/dc/elements/1.1/' xmlns:ns1='http://schemas.openxmlformats.org/package/2006/metadata/core-properties' " w:xpath="/ns1:coreProperties[1]/ns0:title[1]" w:storeItemID="{6C3C8BC8-F283-45AE-878A-BAB7291924A1}"/>
-                                    <w:text w:multiLine="1"/>
-                                  </w:sdtPr>
-                                  <w:sdtEndPr>
-                                    <w:rPr>
-                                      <w:caps w:val="0"/>
-                                    </w:rPr>
-                                  </w:sdtEndPr>
-                                  <w:sdtContent>
-                                    <w:r>
-                                      <w:rPr>
-                                        <w:caps/>
-                                        <w:color w:val="712177" w:themeColor="accent1"/>
-                                        <w:sz w:val="64"/>
-                                        <w:szCs w:val="64"/>
-                                      </w:rPr>
-                                      <w:t>Honours final Report</w:t>
-                                    </w:r>
-                                  </w:sdtContent>
-                                </w:sdt>
-                              </w:p>
-                              <w:sdt>
-                                <w:sdtPr>
-                                  <w:rPr>
-                                    <w:color w:val="404040" w:themeColor="text1" w:themeTint="BF"/>
-                                    <w:sz w:val="36"/>
-                                    <w:szCs w:val="36"/>
-                                  </w:rPr>
-                                  <w:alias w:val="Subtitle"/>
-                                  <w:tag w:val=""/>
-                                  <w:id w:val="1759551507"/>
-                                  <w:dataBinding w:prefixMappings="xmlns:ns0='http://purl.org/dc/elements/1.1/' xmlns:ns1='http://schemas.openxmlformats.org/package/2006/metadata/core-properties' " w:xpath="/ns1:coreProperties[1]/ns0:subject[1]" w:storeItemID="{6C3C8BC8-F283-45AE-878A-BAB7291924A1}"/>
-                                  <w:text/>
-                                </w:sdtPr>
-                                <w:sdtContent>
-                                  <w:p>
-                                    <w:pPr>
-                                      <w:jc w:val="right"/>
-                                      <w:rPr>
-                                        <w:smallCaps/>
-                                        <w:color w:val="404040" w:themeColor="text1" w:themeTint="BF"/>
-                                        <w:sz w:val="36"/>
-                                        <w:szCs w:val="36"/>
-                                      </w:rPr>
-                                    </w:pPr>
-                                    <w:r>
-                                      <w:rPr>
-                                        <w:color w:val="404040" w:themeColor="text1" w:themeTint="BF"/>
-                                        <w:sz w:val="36"/>
-                                        <w:szCs w:val="36"/>
-                                      </w:rPr>
-                                      <w:t>CM4105: Honours Project</w:t>
-                                    </w:r>
-                                  </w:p>
-                                </w:sdtContent>
-                              </w:sdt>
-                            </w:txbxContent>
-                          </wps:txbx>
-                          <wps:bodyPr rot="0" spcFirstLastPara="0" vertOverflow="overflow" horzOverflow="overflow" vert="horz" wrap="square" lIns="1600200" tIns="0" rIns="685800" bIns="0" numCol="1" spcCol="0" rtlCol="0" fromWordArt="0" anchor="b" anchorCtr="0" forceAA="0" compatLnSpc="1">
-                            <a:prstTxWarp prst="textNoShape">
-                              <a:avLst/>
-                            </a:prstTxWarp>
-                            <a:noAutofit/>
-                          </wps:bodyPr>
-                        </wps:wsp>
-                      </a:graphicData>
-                    </a:graphic>
-                    <wp14:sizeRelH relativeFrom="page">
-                      <wp14:pctWidth>94100</wp14:pctWidth>
-                    </wp14:sizeRelH>
-                    <wp14:sizeRelV relativeFrom="page">
-                      <wp14:pctHeight>36300</wp14:pctHeight>
-                    </wp14:sizeRelV>
-                  </wp:anchor>
-                </w:drawing>
-              </mc:Choice>
-              <mc:Fallback>
-                <w:pict>
-                  <v:shape w14:anchorId="09A8E1DF" id="Text Box 11" o:spid="_x0000_s1028" type="#_x0000_t202" style="position:absolute;left:0;text-align:left;margin-left:0;margin-top:0;width:8in;height:286.5pt;z-index:251658240;visibility:visible;mso-wrap-style:square;mso-width-percent:941;mso-height-percent:363;mso-top-percent:300;mso-wrap-distance-left:9pt;mso-wrap-distance-top:0;mso-wrap-distance-right:9pt;mso-wrap-distance-bottom:0;mso-position-horizontal:center;mso-position-horizontal-relative:page;mso-position-vertical-relative:page;mso-width-percent:941;mso-height-percent:363;mso-top-percent:300;mso-width-relative:page;mso-height-relative:page;v-text-anchor:bottom" o:gfxdata="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" filled="f" stroked="f" strokeweight=".5pt">
-                    <v:textbox inset="126pt,0,54pt,0">
-                      <w:txbxContent>
-                        <w:p>
-                          <w:pPr>
-                            <w:jc w:val="right"/>
-                            <w:rPr>
-                              <w:color w:val="712177" w:themeColor="accent1"/>
-                              <w:sz w:val="64"/>
-                              <w:szCs w:val="64"/>
-                            </w:rPr>
-                          </w:pPr>
-                          <w:sdt>
-                            <w:sdtPr>
-                              <w:rPr>
-                                <w:caps/>
-                                <w:color w:val="712177" w:themeColor="accent1"/>
-                                <w:sz w:val="64"/>
-                                <w:szCs w:val="64"/>
-                              </w:rPr>
-                              <w:alias w:val="Title"/>
-                              <w:tag w:val=""/>
-                              <w:id w:val="630141079"/>
-                              <w:dataBinding w:prefixMappings="xmlns:ns0='http://purl.org/dc/elements/1.1/' xmlns:ns1='http://schemas.openxmlformats.org/package/2006/metadata/core-properties' " w:xpath="/ns1:coreProperties[1]/ns0:title[1]" w:storeItemID="{6C3C8BC8-F283-45AE-878A-BAB7291924A1}"/>
-                              <w:text w:multiLine="1"/>
-                            </w:sdtPr>
-                            <w:sdtEndPr>
-                              <w:rPr>
-                                <w:caps w:val="0"/>
-                              </w:rPr>
-                            </w:sdtEndPr>
-                            <w:sdtContent>
-                              <w:r>
-                                <w:rPr>
-                                  <w:caps/>
-                                  <w:color w:val="712177" w:themeColor="accent1"/>
-                                  <w:sz w:val="64"/>
-                                  <w:szCs w:val="64"/>
-                                </w:rPr>
-                                <w:t>Honours final Report</w:t>
-                              </w:r>
-                            </w:sdtContent>
-                          </w:sdt>
-                        </w:p>
-                        <w:sdt>
-                          <w:sdtPr>
-                            <w:rPr>
-                              <w:color w:val="404040" w:themeColor="text1" w:themeTint="BF"/>
-                              <w:sz w:val="36"/>
-                              <w:szCs w:val="36"/>
-                            </w:rPr>
-                            <w:alias w:val="Subtitle"/>
-                            <w:tag w:val=""/>
-                            <w:id w:val="1759551507"/>
-                            <w:dataBinding w:prefixMappings="xmlns:ns0='http://purl.org/dc/elements/1.1/' xmlns:ns1='http://schemas.openxmlformats.org/package/2006/metadata/core-properties' " w:xpath="/ns1:coreProperties[1]/ns0:subject[1]" w:storeItemID="{6C3C8BC8-F283-45AE-878A-BAB7291924A1}"/>
-                            <w:text/>
-                          </w:sdtPr>
-                          <w:sdtContent>
-                            <w:p>
-                              <w:pPr>
-                                <w:jc w:val="right"/>
-                                <w:rPr>
-                                  <w:smallCaps/>
-                                  <w:color w:val="404040" w:themeColor="text1" w:themeTint="BF"/>
-                                  <w:sz w:val="36"/>
-                                  <w:szCs w:val="36"/>
-                                </w:rPr>
-                              </w:pPr>
-                              <w:r>
-                                <w:rPr>
-                                  <w:color w:val="404040" w:themeColor="text1" w:themeTint="BF"/>
-                                  <w:sz w:val="36"/>
-                                  <w:szCs w:val="36"/>
-                                </w:rPr>
-                                <w:t>CM4105: Honours Project</w:t>
-                              </w:r>
-                            </w:p>
-                          </w:sdtContent>
-                        </w:sdt>
-                      </w:txbxContent>
-                    </v:textbox>
-                    <w10:wrap type="square" anchorx="page" anchory="page"/>
-                  </v:shape>
-                </w:pict>
-              </mc:Fallback>
-            </mc:AlternateContent>
-          </w:r>
         </w:p>
         <w:p>
           <w:pPr>
@@ -797,12 +29,6 @@
               <w:rFonts w:cs="Arial"/>
             </w:rPr>
           </w:pPr>
-          <w:r>
-            <w:rPr>
-              <w:rFonts w:cs="Arial"/>
-            </w:rPr>
-            <w:br w:type="page"/>
-          </w:r>
         </w:p>
       </w:sdtContent>
     </w:sdt>
@@ -883,7 +109,7 @@
             </w:rPr>
             <w:fldChar w:fldCharType="separate"/>
           </w:r>
-          <w:hyperlink w:anchor="_Toc158017543" w:history="1">
+          <w:hyperlink w:anchor="_Toc164509155" w:history="1">
             <w:r>
               <w:rPr>
                 <w:rStyle w:val="Hyperlink"/>
@@ -910,7 +136,7 @@
                 <w:noProof/>
                 <w:webHidden/>
               </w:rPr>
-              <w:instrText xml:space="preserve"> PAGEREF _Toc158017543 \h </w:instrText>
+              <w:instrText xml:space="preserve"> PAGEREF _Toc164509155 \h </w:instrText>
             </w:r>
             <w:r>
               <w:rPr>
@@ -957,7 +183,7 @@
               <w14:ligatures w14:val="standardContextual"/>
             </w:rPr>
           </w:pPr>
-          <w:hyperlink w:anchor="_Toc158017544" w:history="1">
+          <w:hyperlink w:anchor="_Toc164509156" w:history="1">
             <w:r>
               <w:rPr>
                 <w:rStyle w:val="Hyperlink"/>
@@ -984,7 +210,7 @@
                 <w:noProof/>
                 <w:webHidden/>
               </w:rPr>
-              <w:instrText xml:space="preserve"> PAGEREF _Toc158017544 \h </w:instrText>
+              <w:instrText xml:space="preserve"> PAGEREF _Toc164509156 \h </w:instrText>
             </w:r>
             <w:r>
               <w:rPr>
@@ -1031,7 +257,7 @@
               <w14:ligatures w14:val="standardContextual"/>
             </w:rPr>
           </w:pPr>
-          <w:hyperlink w:anchor="_Toc158017545" w:history="1">
+          <w:hyperlink w:anchor="_Toc164509157" w:history="1">
             <w:r>
               <w:rPr>
                 <w:rStyle w:val="Hyperlink"/>
@@ -1058,7 +284,7 @@
                 <w:noProof/>
                 <w:webHidden/>
               </w:rPr>
-              <w:instrText xml:space="preserve"> PAGEREF _Toc158017545 \h </w:instrText>
+              <w:instrText xml:space="preserve"> PAGEREF _Toc164509157 \h </w:instrText>
             </w:r>
             <w:r>
               <w:rPr>
@@ -1105,7 +331,7 @@
               <w14:ligatures w14:val="standardContextual"/>
             </w:rPr>
           </w:pPr>
-          <w:hyperlink w:anchor="_Toc158017546" w:history="1">
+          <w:hyperlink w:anchor="_Toc164509158" w:history="1">
             <w:r>
               <w:rPr>
                 <w:rStyle w:val="Hyperlink"/>
@@ -1132,7 +358,7 @@
                 <w:noProof/>
                 <w:webHidden/>
               </w:rPr>
-              <w:instrText xml:space="preserve"> PAGEREF _Toc158017546 \h </w:instrText>
+              <w:instrText xml:space="preserve"> PAGEREF _Toc164509158 \h </w:instrText>
             </w:r>
             <w:r>
               <w:rPr>
@@ -1179,7 +405,7 @@
               <w14:ligatures w14:val="standardContextual"/>
             </w:rPr>
           </w:pPr>
-          <w:hyperlink w:anchor="_Toc158017547" w:history="1">
+          <w:hyperlink w:anchor="_Toc164509159" w:history="1">
             <w:r>
               <w:rPr>
                 <w:rStyle w:val="Hyperlink"/>
@@ -1206,7 +432,7 @@
                 <w:noProof/>
                 <w:webHidden/>
               </w:rPr>
-              <w:instrText xml:space="preserve"> PAGEREF _Toc158017547 \h </w:instrText>
+              <w:instrText xml:space="preserve"> PAGEREF _Toc164509159 \h </w:instrText>
             </w:r>
             <w:r>
               <w:rPr>
@@ -1253,7 +479,7 @@
               <w14:ligatures w14:val="standardContextual"/>
             </w:rPr>
           </w:pPr>
-          <w:hyperlink w:anchor="_Toc158017548" w:history="1">
+          <w:hyperlink w:anchor="_Toc164509160" w:history="1">
             <w:r>
               <w:rPr>
                 <w:rStyle w:val="Hyperlink"/>
@@ -1280,7 +506,7 @@
                 <w:noProof/>
                 <w:webHidden/>
               </w:rPr>
-              <w:instrText xml:space="preserve"> PAGEREF _Toc158017548 \h </w:instrText>
+              <w:instrText xml:space="preserve"> PAGEREF _Toc164509160 \h </w:instrText>
             </w:r>
             <w:r>
               <w:rPr>
@@ -1327,7 +553,7 @@
               <w14:ligatures w14:val="standardContextual"/>
             </w:rPr>
           </w:pPr>
-          <w:hyperlink w:anchor="_Toc158017549" w:history="1">
+          <w:hyperlink w:anchor="_Toc164509161" w:history="1">
             <w:r>
               <w:rPr>
                 <w:rStyle w:val="Hyperlink"/>
@@ -1354,7 +580,7 @@
                 <w:noProof/>
                 <w:webHidden/>
               </w:rPr>
-              <w:instrText xml:space="preserve"> PAGEREF _Toc158017549 \h </w:instrText>
+              <w:instrText xml:space="preserve"> PAGEREF _Toc164509161 \h </w:instrText>
             </w:r>
             <w:r>
               <w:rPr>
@@ -1401,7 +627,7 @@
               <w14:ligatures w14:val="standardContextual"/>
             </w:rPr>
           </w:pPr>
-          <w:hyperlink w:anchor="_Toc158017550" w:history="1">
+          <w:hyperlink w:anchor="_Toc164509162" w:history="1">
             <w:r>
               <w:rPr>
                 <w:rStyle w:val="Hyperlink"/>
@@ -1428,7 +654,7 @@
                 <w:noProof/>
                 <w:webHidden/>
               </w:rPr>
-              <w:instrText xml:space="preserve"> PAGEREF _Toc158017550 \h </w:instrText>
+              <w:instrText xml:space="preserve"> PAGEREF _Toc164509162 \h </w:instrText>
             </w:r>
             <w:r>
               <w:rPr>
@@ -1475,7 +701,7 @@
               <w14:ligatures w14:val="standardContextual"/>
             </w:rPr>
           </w:pPr>
-          <w:hyperlink w:anchor="_Toc158017551" w:history="1">
+          <w:hyperlink w:anchor="_Toc164509163" w:history="1">
             <w:r>
               <w:rPr>
                 <w:rStyle w:val="Hyperlink"/>
@@ -1502,7 +728,7 @@
                 <w:noProof/>
                 <w:webHidden/>
               </w:rPr>
-              <w:instrText xml:space="preserve"> PAGEREF _Toc158017551 \h </w:instrText>
+              <w:instrText xml:space="preserve"> PAGEREF _Toc164509163 \h </w:instrText>
             </w:r>
             <w:r>
               <w:rPr>
@@ -1549,7 +775,7 @@
               <w14:ligatures w14:val="standardContextual"/>
             </w:rPr>
           </w:pPr>
-          <w:hyperlink w:anchor="_Toc158017552" w:history="1">
+          <w:hyperlink w:anchor="_Toc164509164" w:history="1">
             <w:r>
               <w:rPr>
                 <w:rStyle w:val="Hyperlink"/>
@@ -1576,7 +802,7 @@
                 <w:noProof/>
                 <w:webHidden/>
               </w:rPr>
-              <w:instrText xml:space="preserve"> PAGEREF _Toc158017552 \h </w:instrText>
+              <w:instrText xml:space="preserve"> PAGEREF _Toc164509164 \h </w:instrText>
             </w:r>
             <w:r>
               <w:rPr>
@@ -1623,7 +849,7 @@
               <w14:ligatures w14:val="standardContextual"/>
             </w:rPr>
           </w:pPr>
-          <w:hyperlink w:anchor="_Toc158017553" w:history="1">
+          <w:hyperlink w:anchor="_Toc164509165" w:history="1">
             <w:r>
               <w:rPr>
                 <w:rStyle w:val="Hyperlink"/>
@@ -1650,7 +876,7 @@
                 <w:noProof/>
                 <w:webHidden/>
               </w:rPr>
-              <w:instrText xml:space="preserve"> PAGEREF _Toc158017553 \h </w:instrText>
+              <w:instrText xml:space="preserve"> PAGEREF _Toc164509165 \h </w:instrText>
             </w:r>
             <w:r>
               <w:rPr>
@@ -1697,7 +923,7 @@
               <w14:ligatures w14:val="standardContextual"/>
             </w:rPr>
           </w:pPr>
-          <w:hyperlink w:anchor="_Toc158017554" w:history="1">
+          <w:hyperlink w:anchor="_Toc164509166" w:history="1">
             <w:r>
               <w:rPr>
                 <w:rStyle w:val="Hyperlink"/>
@@ -1724,7 +950,7 @@
                 <w:noProof/>
                 <w:webHidden/>
               </w:rPr>
-              <w:instrText xml:space="preserve"> PAGEREF _Toc158017554 \h </w:instrText>
+              <w:instrText xml:space="preserve"> PAGEREF _Toc164509166 \h </w:instrText>
             </w:r>
             <w:r>
               <w:rPr>
@@ -1771,13 +997,13 @@
               <w14:ligatures w14:val="standardContextual"/>
             </w:rPr>
           </w:pPr>
-          <w:hyperlink w:anchor="_Toc158017555" w:history="1">
+          <w:hyperlink w:anchor="_Toc164509167" w:history="1">
             <w:r>
               <w:rPr>
                 <w:rStyle w:val="Hyperlink"/>
                 <w:noProof/>
               </w:rPr>
-              <w:t>Methodology</w:t>
+              <w:t>3.1 Methodology</w:t>
             </w:r>
             <w:r>
               <w:rPr>
@@ -1798,7 +1024,7 @@
                 <w:noProof/>
                 <w:webHidden/>
               </w:rPr>
-              <w:instrText xml:space="preserve"> PAGEREF _Toc158017555 \h </w:instrText>
+              <w:instrText xml:space="preserve"> PAGEREF _Toc164509167 \h </w:instrText>
             </w:r>
             <w:r>
               <w:rPr>
@@ -1845,13 +1071,13 @@
               <w14:ligatures w14:val="standardContextual"/>
             </w:rPr>
           </w:pPr>
-          <w:hyperlink w:anchor="_Toc158017556" w:history="1">
+          <w:hyperlink w:anchor="_Toc164509168" w:history="1">
             <w:r>
               <w:rPr>
                 <w:rStyle w:val="Hyperlink"/>
                 <w:noProof/>
               </w:rPr>
-              <w:t>Wireframes</w:t>
+              <w:t>3.2 Wireframes</w:t>
             </w:r>
             <w:r>
               <w:rPr>
@@ -1872,7 +1098,7 @@
                 <w:noProof/>
                 <w:webHidden/>
               </w:rPr>
-              <w:instrText xml:space="preserve"> PAGEREF _Toc158017556 \h </w:instrText>
+              <w:instrText xml:space="preserve"> PAGEREF _Toc164509168 \h </w:instrText>
             </w:r>
             <w:r>
               <w:rPr>
@@ -1919,13 +1145,13 @@
               <w14:ligatures w14:val="standardContextual"/>
             </w:rPr>
           </w:pPr>
-          <w:hyperlink w:anchor="_Toc158017557" w:history="1">
+          <w:hyperlink w:anchor="_Toc164509169" w:history="1">
             <w:r>
               <w:rPr>
                 <w:rStyle w:val="Hyperlink"/>
                 <w:noProof/>
               </w:rPr>
-              <w:t>Toolkits/Algorithms/Languages</w:t>
+              <w:t>3.3 Toolkits/Algorithms/Languages</w:t>
             </w:r>
             <w:r>
               <w:rPr>
@@ -1946,7 +1172,7 @@
                 <w:noProof/>
                 <w:webHidden/>
               </w:rPr>
-              <w:instrText xml:space="preserve"> PAGEREF _Toc158017557 \h </w:instrText>
+              <w:instrText xml:space="preserve"> PAGEREF _Toc164509169 \h </w:instrText>
             </w:r>
             <w:r>
               <w:rPr>
@@ -1993,13 +1219,13 @@
               <w14:ligatures w14:val="standardContextual"/>
             </w:rPr>
           </w:pPr>
-          <w:hyperlink w:anchor="_Toc158017558" w:history="1">
+          <w:hyperlink w:anchor="_Toc164509170" w:history="1">
             <w:r>
               <w:rPr>
                 <w:rStyle w:val="Hyperlink"/>
                 <w:noProof/>
               </w:rPr>
-              <w:t>ER diagrams</w:t>
+              <w:t>3.4. ER diagrams</w:t>
             </w:r>
             <w:r>
               <w:rPr>
@@ -2020,81 +1246,7 @@
                 <w:noProof/>
                 <w:webHidden/>
               </w:rPr>
-              <w:instrText xml:space="preserve"> PAGEREF _Toc158017558 \h </w:instrText>
-            </w:r>
-            <w:r>
-              <w:rPr>
-                <w:noProof/>
-                <w:webHidden/>
-              </w:rPr>
-            </w:r>
-            <w:r>
-              <w:rPr>
-                <w:noProof/>
-                <w:webHidden/>
-              </w:rPr>
-              <w:fldChar w:fldCharType="separate"/>
-            </w:r>
-            <w:r>
-              <w:rPr>
-                <w:noProof/>
-                <w:webHidden/>
-              </w:rPr>
-              <w:t>12</w:t>
-            </w:r>
-            <w:r>
-              <w:rPr>
-                <w:noProof/>
-                <w:webHidden/>
-              </w:rPr>
-              <w:fldChar w:fldCharType="end"/>
-            </w:r>
-          </w:hyperlink>
-        </w:p>
-        <w:p>
-          <w:pPr>
-            <w:pStyle w:val="TOC2"/>
-            <w:tabs>
-              <w:tab w:val="right" w:leader="dot" w:pos="9016"/>
-            </w:tabs>
-            <w:rPr>
-              <w:rFonts w:asciiTheme="minorHAnsi" w:eastAsiaTheme="minorEastAsia" w:hAnsiTheme="minorHAnsi" w:cstheme="minorBidi"/>
-              <w:noProof/>
-              <w:kern w:val="2"/>
-              <w:sz w:val="24"/>
-              <w:szCs w:val="24"/>
-              <w:lang w:eastAsia="en-GB"/>
-              <w14:ligatures w14:val="standardContextual"/>
-            </w:rPr>
-          </w:pPr>
-          <w:hyperlink w:anchor="_Toc158017559" w:history="1">
-            <w:r>
-              <w:rPr>
-                <w:rStyle w:val="Hyperlink"/>
-                <w:noProof/>
-              </w:rPr>
-              <w:t>Not Exhaustive List</w:t>
-            </w:r>
-            <w:r>
-              <w:rPr>
-                <w:noProof/>
-                <w:webHidden/>
-              </w:rPr>
-              <w:tab/>
-            </w:r>
-            <w:r>
-              <w:rPr>
-                <w:noProof/>
-                <w:webHidden/>
-              </w:rPr>
-              <w:fldChar w:fldCharType="begin"/>
-            </w:r>
-            <w:r>
-              <w:rPr>
-                <w:noProof/>
-                <w:webHidden/>
-              </w:rPr>
-              <w:instrText xml:space="preserve"> PAGEREF _Toc158017559 \h </w:instrText>
+              <w:instrText xml:space="preserve"> PAGEREF _Toc164509170 \h </w:instrText>
             </w:r>
             <w:r>
               <w:rPr>
@@ -2141,7 +1293,7 @@
               <w14:ligatures w14:val="standardContextual"/>
             </w:rPr>
           </w:pPr>
-          <w:hyperlink w:anchor="_Toc158017560" w:history="1">
+          <w:hyperlink w:anchor="_Toc164509171" w:history="1">
             <w:r>
               <w:rPr>
                 <w:rStyle w:val="Hyperlink"/>
@@ -2168,7 +1320,7 @@
                 <w:noProof/>
                 <w:webHidden/>
               </w:rPr>
-              <w:instrText xml:space="preserve"> PAGEREF _Toc158017560 \h </w:instrText>
+              <w:instrText xml:space="preserve"> PAGEREF _Toc164509171 \h </w:instrText>
             </w:r>
             <w:r>
               <w:rPr>
@@ -2215,7 +1367,7 @@
               <w14:ligatures w14:val="standardContextual"/>
             </w:rPr>
           </w:pPr>
-          <w:hyperlink w:anchor="_Toc158017561" w:history="1">
+          <w:hyperlink w:anchor="_Toc164509172" w:history="1">
             <w:r>
               <w:rPr>
                 <w:rStyle w:val="Hyperlink"/>
@@ -2242,7 +1394,7 @@
                 <w:noProof/>
                 <w:webHidden/>
               </w:rPr>
-              <w:instrText xml:space="preserve"> PAGEREF _Toc158017561 \h </w:instrText>
+              <w:instrText xml:space="preserve"> PAGEREF _Toc164509172 \h </w:instrText>
             </w:r>
             <w:r>
               <w:rPr>
@@ -2289,7 +1441,7 @@
               <w14:ligatures w14:val="standardContextual"/>
             </w:rPr>
           </w:pPr>
-          <w:hyperlink w:anchor="_Toc158017562" w:history="1">
+          <w:hyperlink w:anchor="_Toc164509173" w:history="1">
             <w:r>
               <w:rPr>
                 <w:rStyle w:val="Hyperlink"/>
@@ -2316,7 +1468,7 @@
                 <w:noProof/>
                 <w:webHidden/>
               </w:rPr>
-              <w:instrText xml:space="preserve"> PAGEREF _Toc158017562 \h </w:instrText>
+              <w:instrText xml:space="preserve"> PAGEREF _Toc164509173 \h </w:instrText>
             </w:r>
             <w:r>
               <w:rPr>
@@ -2363,7 +1515,7 @@
               <w14:ligatures w14:val="standardContextual"/>
             </w:rPr>
           </w:pPr>
-          <w:hyperlink w:anchor="_Toc158017563" w:history="1">
+          <w:hyperlink w:anchor="_Toc164509174" w:history="1">
             <w:r>
               <w:rPr>
                 <w:rStyle w:val="Hyperlink"/>
@@ -2390,7 +1542,7 @@
                 <w:noProof/>
                 <w:webHidden/>
               </w:rPr>
-              <w:instrText xml:space="preserve"> PAGEREF _Toc158017563 \h </w:instrText>
+              <w:instrText xml:space="preserve"> PAGEREF _Toc164509174 \h </w:instrText>
             </w:r>
             <w:r>
               <w:rPr>
@@ -2457,7 +1609,7 @@
         <w:pStyle w:val="Heading1"/>
         <w:jc w:val="both"/>
       </w:pPr>
-      <w:bookmarkStart w:id="0" w:name="_Toc158017543"/>
+      <w:bookmarkStart w:id="0" w:name="_Toc164509155"/>
       <w:r>
         <w:lastRenderedPageBreak/>
         <w:t>Table of Figures</w:t>
@@ -2580,7 +1732,7 @@
         <w:pStyle w:val="Heading1"/>
         <w:jc w:val="both"/>
       </w:pPr>
-      <w:bookmarkStart w:id="1" w:name="_Toc158017544"/>
+      <w:bookmarkStart w:id="1" w:name="_Toc164509156"/>
       <w:r>
         <w:lastRenderedPageBreak/>
         <w:t>1.</w:t>
@@ -2610,7 +1762,7 @@
         <w:pStyle w:val="Heading1"/>
         <w:jc w:val="both"/>
       </w:pPr>
-      <w:bookmarkStart w:id="2" w:name="_Toc158017545"/>
+      <w:bookmarkStart w:id="2" w:name="_Toc164509157"/>
       <w:r>
         <w:lastRenderedPageBreak/>
         <w:t>2. Project Scope</w:t>
@@ -2627,7 +1779,7 @@
         <w:pStyle w:val="Heading2"/>
         <w:jc w:val="both"/>
       </w:pPr>
-      <w:bookmarkStart w:id="3" w:name="_Toc158017546"/>
+      <w:bookmarkStart w:id="3" w:name="_Toc164509158"/>
       <w:r>
         <w:t>2.</w:t>
       </w:r>
@@ -2652,7 +1804,7 @@
         <w:pStyle w:val="Heading3"/>
         <w:jc w:val="both"/>
       </w:pPr>
-      <w:bookmarkStart w:id="4" w:name="_Toc158017547"/>
+      <w:bookmarkStart w:id="4" w:name="_Toc164509159"/>
       <w:r>
         <w:t>2.</w:t>
       </w:r>
@@ -3665,7 +2817,7 @@
           <w:szCs w:val="36"/>
         </w:rPr>
       </w:pPr>
-      <w:bookmarkStart w:id="6" w:name="_Toc158017548"/>
+      <w:bookmarkStart w:id="6" w:name="_Toc164509160"/>
       <w:r>
         <w:t>2.</w:t>
       </w:r>
@@ -6460,7 +5612,7 @@
         <w:pStyle w:val="Heading3"/>
         <w:jc w:val="both"/>
       </w:pPr>
-      <w:bookmarkStart w:id="7" w:name="_Toc158017549"/>
+      <w:bookmarkStart w:id="7" w:name="_Toc164509161"/>
       <w:r>
         <w:t>2.</w:t>
       </w:r>
@@ -7093,7 +6245,7 @@
         <w:pStyle w:val="Heading3"/>
         <w:jc w:val="both"/>
       </w:pPr>
-      <w:bookmarkStart w:id="8" w:name="_Toc158017550"/>
+      <w:bookmarkStart w:id="8" w:name="_Toc164509162"/>
       <w:r>
         <w:t>2.</w:t>
       </w:r>
@@ -7257,7 +6409,7 @@
         <w:pStyle w:val="Heading2"/>
         <w:jc w:val="both"/>
       </w:pPr>
-      <w:bookmarkStart w:id="9" w:name="_Toc158017551"/>
+      <w:bookmarkStart w:id="9" w:name="_Toc164509163"/>
       <w:r>
         <w:lastRenderedPageBreak/>
         <w:t>2.</w:t>
@@ -7387,7 +6539,7 @@
         <w:pStyle w:val="Heading3"/>
         <w:jc w:val="both"/>
       </w:pPr>
-      <w:bookmarkStart w:id="10" w:name="_Toc158017552"/>
+      <w:bookmarkStart w:id="10" w:name="_Toc164509164"/>
       <w:r>
         <w:t xml:space="preserve">2.2.1 </w:t>
       </w:r>
@@ -7781,7 +6933,7 @@
         <w:pStyle w:val="Heading3"/>
         <w:jc w:val="both"/>
       </w:pPr>
-      <w:bookmarkStart w:id="11" w:name="_Toc158017553"/>
+      <w:bookmarkStart w:id="11" w:name="_Toc164509165"/>
       <w:r>
         <w:t xml:space="preserve">2.2.2 </w:t>
       </w:r>
@@ -8106,7 +7258,7 @@
         <w:pStyle w:val="Heading1"/>
         <w:jc w:val="both"/>
       </w:pPr>
-      <w:bookmarkStart w:id="12" w:name="_Toc158017554"/>
+      <w:bookmarkStart w:id="12" w:name="_Toc164509166"/>
       <w:r>
         <w:lastRenderedPageBreak/>
         <w:t>3. Design</w:t>
@@ -8131,7 +7283,7 @@
       <w:pPr>
         <w:pStyle w:val="Heading2"/>
       </w:pPr>
-      <w:bookmarkStart w:id="13" w:name="_Toc158017555"/>
+      <w:bookmarkStart w:id="13" w:name="_Toc164509167"/>
       <w:r>
         <w:t xml:space="preserve">3.1 </w:t>
       </w:r>
@@ -8148,7 +7300,7 @@
       <w:pPr>
         <w:pStyle w:val="Heading2"/>
       </w:pPr>
-      <w:bookmarkStart w:id="14" w:name="_Toc158017556"/>
+      <w:bookmarkStart w:id="14" w:name="_Toc164509168"/>
       <w:r>
         <w:t xml:space="preserve">3.2 </w:t>
       </w:r>
@@ -8165,7 +7317,7 @@
       <w:pPr>
         <w:pStyle w:val="Heading2"/>
       </w:pPr>
-      <w:bookmarkStart w:id="15" w:name="_Toc158017557"/>
+      <w:bookmarkStart w:id="15" w:name="_Toc164509169"/>
       <w:r>
         <w:t xml:space="preserve">3.3 </w:t>
       </w:r>
@@ -8180,13 +7332,106 @@
     <w:p>
       <w:pPr>
         <w:pStyle w:val="NoSpacing"/>
-      </w:pPr>
-      <w:r>
-        <w:t xml:space="preserve">Python 3 on Google </w:t>
-      </w:r>
+        <w:numPr>
+          <w:ilvl w:val="0"/>
+          <w:numId w:val="18"/>
+        </w:numPr>
+      </w:pPr>
+      <w:r>
+        <w:t>Python version 3.11.9</w:t>
+      </w:r>
+    </w:p>
+    <w:p>
+      <w:pPr>
+        <w:pStyle w:val="NoSpacing"/>
+        <w:numPr>
+          <w:ilvl w:val="0"/>
+          <w:numId w:val="18"/>
+        </w:numPr>
+      </w:pPr>
+      <w:r>
+        <w:t>Visual Studio Code</w:t>
+      </w:r>
+    </w:p>
+    <w:p>
+      <w:pPr>
+        <w:pStyle w:val="NoSpacing"/>
+        <w:numPr>
+          <w:ilvl w:val="0"/>
+          <w:numId w:val="18"/>
+        </w:numPr>
+      </w:pPr>
       <w:proofErr w:type="spellStart"/>
       <w:r>
-        <w:t>Colab</w:t>
+        <w:t>Sklearn</w:t>
+      </w:r>
+      <w:proofErr w:type="spellEnd"/>
+      <w:r>
+        <w:t xml:space="preserve"> Random Forrest, K Nearest </w:t>
+      </w:r>
+      <w:proofErr w:type="spellStart"/>
+      <w:r>
+        <w:t>Neighbour</w:t>
+      </w:r>
+      <w:proofErr w:type="spellEnd"/>
+      <w:r>
+        <w:t xml:space="preserve">, </w:t>
+      </w:r>
+    </w:p>
+    <w:p>
+      <w:pPr>
+        <w:pStyle w:val="NoSpacing"/>
+        <w:numPr>
+          <w:ilvl w:val="0"/>
+          <w:numId w:val="18"/>
+        </w:numPr>
+      </w:pPr>
+      <w:r>
+        <w:t xml:space="preserve">Custom </w:t>
+      </w:r>
+      <w:proofErr w:type="spellStart"/>
+      <w:r>
+        <w:t>Keras</w:t>
+      </w:r>
+      <w:proofErr w:type="spellEnd"/>
+      <w:r>
+        <w:t xml:space="preserve"> Siamese Model with a Triplet Loss Function </w:t>
+      </w:r>
+      <w:hyperlink r:id="rId13" w:history="1">
+        <w:r>
+          <w:rPr>
+            <w:rStyle w:val="Hyperlink"/>
+          </w:rPr>
+          <w:t>Image similarity estimation using a Siamese Network with a triplet loss (keras.io)</w:t>
+        </w:r>
+      </w:hyperlink>
+    </w:p>
+    <w:p>
+      <w:pPr>
+        <w:pStyle w:val="NoSpacing"/>
+        <w:numPr>
+          <w:ilvl w:val="0"/>
+          <w:numId w:val="18"/>
+        </w:numPr>
+      </w:pPr>
+      <w:r>
+        <w:t xml:space="preserve">Custom Triplet Generator </w:t>
+      </w:r>
+    </w:p>
+    <w:p>
+      <w:pPr>
+        <w:pStyle w:val="NoSpacing"/>
+        <w:numPr>
+          <w:ilvl w:val="0"/>
+          <w:numId w:val="18"/>
+        </w:numPr>
+      </w:pPr>
+      <w:r>
+        <w:t xml:space="preserve">Pandas </w:t>
+      </w:r>
+      <w:proofErr w:type="spellStart"/>
+      <w:r>
+        <w:t>Dataframes</w:t>
       </w:r>
       <w:proofErr w:type="spellEnd"/>
     </w:p>
@@ -8204,7 +7449,7 @@
       <w:pPr>
         <w:pStyle w:val="Heading2"/>
       </w:pPr>
-      <w:bookmarkStart w:id="16" w:name="_Toc158017558"/>
+      <w:bookmarkStart w:id="16" w:name="_Toc164509170"/>
       <w:r>
         <w:t xml:space="preserve">3.4. </w:t>
       </w:r>
@@ -8225,14 +7470,12 @@
           <w:color w:val="FF0000"/>
         </w:rPr>
       </w:pPr>
-      <w:bookmarkStart w:id="17" w:name="_Toc158017559"/>
       <w:r>
         <w:rPr>
           <w:color w:val="FF0000"/>
         </w:rPr>
         <w:t>Not Exhaustive List</w:t>
       </w:r>
-      <w:bookmarkEnd w:id="17"/>
     </w:p>
     <w:p>
       <w:pPr>
@@ -8251,12 +7494,12 @@
         <w:pStyle w:val="Heading1"/>
         <w:jc w:val="both"/>
       </w:pPr>
-      <w:bookmarkStart w:id="18" w:name="_Toc158017560"/>
+      <w:bookmarkStart w:id="17" w:name="_Toc164509171"/>
       <w:r>
         <w:lastRenderedPageBreak/>
         <w:t>4. Implementation</w:t>
       </w:r>
-      <w:bookmarkEnd w:id="18"/>
+      <w:bookmarkEnd w:id="17"/>
     </w:p>
     <w:p>
       <w:pPr>
@@ -8289,10 +7532,7 @@
         <w:jc w:val="both"/>
       </w:pPr>
       <w:r>
-        <w:t xml:space="preserve">Marking Grid: </w:t>
-      </w:r>
-      <w:r>
-        <w:t>The final project not only achieves all its set objectives but goes above and beyond, delivering additional value. The implemented artefact— be it code, or other media—is executed with exceptional craftsmanship and attention to detail, leading to a project that excels in fulfilling its intended purpose. Comprehensive documentation supports the work, clearly outlining the process and decisions made during the implementation phase, thereby evidencing professional skills and judgment within the field.</w:t>
+        <w:t>Marking Grid: The final project not only achieves all its set objectives but goes above and beyond, delivering additional value. The implemented artefact— be it code, or other media—is executed with exceptional craftsmanship and attention to detail, leading to a project that excels in fulfilling its intended purpose. Comprehensive documentation supports the work, clearly outlining the process and decisions made during the implementation phase, thereby evidencing professional skills and judgment within the field.</w:t>
       </w:r>
     </w:p>
     <w:p>
@@ -8315,12 +7555,12 @@
         <w:pStyle w:val="Heading1"/>
         <w:jc w:val="both"/>
       </w:pPr>
-      <w:bookmarkStart w:id="19" w:name="_Toc158017561"/>
+      <w:bookmarkStart w:id="18" w:name="_Toc164509172"/>
       <w:r>
         <w:lastRenderedPageBreak/>
         <w:t>5. Testing and Evaluation</w:t>
       </w:r>
-      <w:bookmarkEnd w:id="19"/>
+      <w:bookmarkEnd w:id="18"/>
       <w:r>
         <w:t xml:space="preserve"> </w:t>
       </w:r>
@@ -8402,10 +7642,7 @@
     </w:p>
     <w:p>
       <w:r>
-        <w:t xml:space="preserve">Marking Grid: </w:t>
-      </w:r>
-      <w:r>
-        <w:t>Comprehensive evaluation methods, appropriate to the project's goals and type, are employed strategically. These may range from software quality assurance methods like focus groups, user testing or black box testing to empirical experiments for theory validation. Results are meticulously analysed and used to inform suggestions for future work. The conclusion offers deep analysis of outcomes against initial objectives and a reflection on lessons learned.</w:t>
+        <w:t>Marking Grid: Comprehensive evaluation methods, appropriate to the project's goals and type, are employed strategically. These may range from software quality assurance methods like focus groups, user testing or black box testing to empirical experiments for theory validation. Results are meticulously analysed and used to inform suggestions for future work. The conclusion offers deep analysis of outcomes against initial objectives and a reflection on lessons learned.</w:t>
       </w:r>
     </w:p>
     <w:p>
@@ -8428,12 +7665,12 @@
         <w:pStyle w:val="Heading1"/>
         <w:jc w:val="both"/>
       </w:pPr>
-      <w:bookmarkStart w:id="20" w:name="_Toc158017562"/>
+      <w:bookmarkStart w:id="19" w:name="_Toc164509173"/>
       <w:r>
         <w:lastRenderedPageBreak/>
         <w:t>6. Conclusion</w:t>
       </w:r>
-      <w:bookmarkEnd w:id="20"/>
+      <w:bookmarkEnd w:id="19"/>
       <w:r>
         <w:t xml:space="preserve"> </w:t>
       </w:r>
@@ -8493,12 +7730,12 @@
         <w:pStyle w:val="Heading1"/>
         <w:jc w:val="both"/>
       </w:pPr>
-      <w:bookmarkStart w:id="21" w:name="_Toc158017563"/>
+      <w:bookmarkStart w:id="20" w:name="_Toc164509174"/>
       <w:r>
         <w:lastRenderedPageBreak/>
         <w:t>5. Bibliography</w:t>
       </w:r>
-      <w:bookmarkEnd w:id="21"/>
+      <w:bookmarkEnd w:id="20"/>
     </w:p>
     <w:sdt>
       <w:sdtPr>
@@ -8580,7 +7817,7 @@
             </w:rPr>
             <w:t xml:space="preserve"> [online]. Available from: </w:t>
           </w:r>
-          <w:hyperlink r:id="rId13" w:tgtFrame="_blank" w:history="1">
+          <w:hyperlink r:id="rId14" w:tgtFrame="_blank" w:history="1">
             <w:r>
               <w:rPr>
                 <w:rStyle w:val="Hyperlink"/>
@@ -8642,7 +7879,7 @@
             </w:rPr>
             <w:t xml:space="preserve"> [online]. Available from: </w:t>
           </w:r>
-          <w:hyperlink r:id="rId14" w:tgtFrame="_blank" w:history="1">
+          <w:hyperlink r:id="rId15" w:tgtFrame="_blank" w:history="1">
             <w:r>
               <w:rPr>
                 <w:rStyle w:val="Hyperlink"/>
@@ -8728,7 +7965,7 @@
             </w:rPr>
             <w:t xml:space="preserve"> [online]. Available from: </w:t>
           </w:r>
-          <w:hyperlink r:id="rId15" w:anchor=":~:text=MoSCoW%20(Must%20Have%2C%20Should%20Have,useful%20in%20many%20other%20areas." w:tgtFrame="_blank" w:history="1">
+          <w:hyperlink r:id="rId16" w:anchor=":~:text=MoSCoW%20(Must%20Have%2C%20Should%20Have,useful%20in%20many%20other%20areas." w:tgtFrame="_blank" w:history="1">
             <w:r>
               <w:rPr>
                 <w:rStyle w:val="Hyperlink"/>
@@ -8781,7 +8018,7 @@
             </w:rPr>
             <w:t xml:space="preserve"> [online]. Available from: </w:t>
           </w:r>
-          <w:hyperlink r:id="rId16" w:tgtFrame="_blank" w:history="1">
+          <w:hyperlink r:id="rId17" w:tgtFrame="_blank" w:history="1">
             <w:r>
               <w:rPr>
                 <w:rStyle w:val="Hyperlink"/>
@@ -8896,7 +8133,7 @@
             </w:rPr>
             <w:t xml:space="preserve"> [online]. AutoTrader UK. Available from: </w:t>
           </w:r>
-          <w:hyperlink r:id="rId17" w:tgtFrame="_blank" w:history="1">
+          <w:hyperlink r:id="rId18" w:tgtFrame="_blank" w:history="1">
             <w:r>
               <w:rPr>
                 <w:rStyle w:val="Hyperlink"/>
@@ -8991,7 +8228,7 @@
             </w:rPr>
             <w:t xml:space="preserve"> [online]. Available from: </w:t>
           </w:r>
-          <w:hyperlink r:id="rId18" w:tgtFrame="_blank" w:history="1">
+          <w:hyperlink r:id="rId19" w:tgtFrame="_blank" w:history="1">
             <w:r>
               <w:rPr>
                 <w:rStyle w:val="Hyperlink"/>
@@ -9193,7 +8430,7 @@
             </w:rPr>
             <w:t xml:space="preserve"> [online]. Available from: </w:t>
           </w:r>
-          <w:hyperlink r:id="rId19" w:tgtFrame="_blank" w:history="1">
+          <w:hyperlink r:id="rId20" w:tgtFrame="_blank" w:history="1">
             <w:r>
               <w:rPr>
                 <w:rStyle w:val="Hyperlink"/>
@@ -9255,7 +8492,7 @@
             </w:rPr>
             <w:t xml:space="preserve"> [online]. Available from: </w:t>
           </w:r>
-          <w:hyperlink r:id="rId20" w:tgtFrame="_blank" w:history="1">
+          <w:hyperlink r:id="rId21" w:tgtFrame="_blank" w:history="1">
             <w:r>
               <w:rPr>
                 <w:rStyle w:val="Hyperlink"/>
@@ -9332,7 +8569,7 @@
             </w:rPr>
             <w:t xml:space="preserve"> [online]. Available from: </w:t>
           </w:r>
-          <w:hyperlink r:id="rId21" w:tgtFrame="_blank" w:history="1">
+          <w:hyperlink r:id="rId22" w:tgtFrame="_blank" w:history="1">
             <w:r>
               <w:rPr>
                 <w:rStyle w:val="Hyperlink"/>
@@ -9394,7 +8631,7 @@
             </w:rPr>
             <w:t xml:space="preserve"> [online]. Available from: </w:t>
           </w:r>
-          <w:hyperlink r:id="rId22" w:tgtFrame="_blank" w:history="1">
+          <w:hyperlink r:id="rId23" w:tgtFrame="_blank" w:history="1">
             <w:r>
               <w:rPr>
                 <w:rStyle w:val="Hyperlink"/>
@@ -9521,7 +8758,7 @@
             </w:rPr>
             <w:t xml:space="preserve"> [online]. Available from: </w:t>
           </w:r>
-          <w:hyperlink r:id="rId23" w:tgtFrame="_blank" w:history="1">
+          <w:hyperlink r:id="rId24" w:tgtFrame="_blank" w:history="1">
             <w:r>
               <w:rPr>
                 <w:rStyle w:val="Hyperlink"/>
@@ -9583,7 +8820,7 @@
             </w:rPr>
             <w:t xml:space="preserve"> [online]. Available from: </w:t>
           </w:r>
-          <w:hyperlink r:id="rId24" w:tgtFrame="_blank" w:history="1">
+          <w:hyperlink r:id="rId25" w:tgtFrame="_blank" w:history="1">
             <w:r>
               <w:rPr>
                 <w:rStyle w:val="Hyperlink"/>
@@ -9645,7 +8882,7 @@
             </w:rPr>
             <w:t xml:space="preserve"> [online]. Available from: </w:t>
           </w:r>
-          <w:hyperlink r:id="rId25" w:tgtFrame="_blank" w:history="1">
+          <w:hyperlink r:id="rId26" w:tgtFrame="_blank" w:history="1">
             <w:r>
               <w:rPr>
                 <w:rStyle w:val="Hyperlink"/>
@@ -9707,7 +8944,7 @@
             </w:rPr>
             <w:t xml:space="preserve"> [online]. Available from: </w:t>
           </w:r>
-          <w:hyperlink r:id="rId26" w:tgtFrame="_blank" w:history="1">
+          <w:hyperlink r:id="rId27" w:tgtFrame="_blank" w:history="1">
             <w:r>
               <w:rPr>
                 <w:rStyle w:val="Hyperlink"/>
@@ -9782,7 +9019,7 @@
             </w:rPr>
             <w:t xml:space="preserve"> [online]. Walsall, England: RAC Cars. Available from: </w:t>
           </w:r>
-          <w:hyperlink r:id="rId27" w:tgtFrame="_blank" w:history="1">
+          <w:hyperlink r:id="rId28" w:tgtFrame="_blank" w:history="1">
             <w:r>
               <w:rPr>
                 <w:rStyle w:val="Hyperlink"/>
@@ -9844,7 +9081,7 @@
             </w:rPr>
             <w:t xml:space="preserve"> [online]. Available from: </w:t>
           </w:r>
-          <w:hyperlink r:id="rId28" w:tgtFrame="_blank" w:history="1">
+          <w:hyperlink r:id="rId29" w:tgtFrame="_blank" w:history="1">
             <w:r>
               <w:rPr>
                 <w:rStyle w:val="Hyperlink"/>
@@ -9930,7 +9167,7 @@
             </w:rPr>
             <w:t xml:space="preserve"> [online]. Available from: </w:t>
           </w:r>
-          <w:hyperlink r:id="rId29" w:tgtFrame="_blank" w:history="1">
+          <w:hyperlink r:id="rId30" w:tgtFrame="_blank" w:history="1">
             <w:r>
               <w:rPr>
                 <w:rStyle w:val="Hyperlink"/>
@@ -9983,7 +9220,7 @@
             </w:rPr>
             <w:t xml:space="preserve"> [online]. Available from: </w:t>
           </w:r>
-          <w:hyperlink r:id="rId30" w:tgtFrame="_blank" w:history="1">
+          <w:hyperlink r:id="rId31" w:tgtFrame="_blank" w:history="1">
             <w:r>
               <w:rPr>
                 <w:rStyle w:val="Hyperlink"/>
@@ -10069,7 +9306,7 @@
             </w:rPr>
             <w:t xml:space="preserve"> [online]. Available from: </w:t>
           </w:r>
-          <w:hyperlink r:id="rId31" w:tgtFrame="_blank" w:history="1">
+          <w:hyperlink r:id="rId32" w:tgtFrame="_blank" w:history="1">
             <w:r>
               <w:rPr>
                 <w:rStyle w:val="Hyperlink"/>
@@ -10131,7 +9368,7 @@
             </w:rPr>
             <w:t xml:space="preserve"> [online]. Available from: </w:t>
           </w:r>
-          <w:hyperlink r:id="rId32" w:tgtFrame="_blank" w:history="1">
+          <w:hyperlink r:id="rId33" w:tgtFrame="_blank" w:history="1">
             <w:r>
               <w:rPr>
                 <w:rStyle w:val="Hyperlink"/>
@@ -10193,7 +9430,7 @@
             </w:rPr>
             <w:t xml:space="preserve"> [online]. Available from: </w:t>
           </w:r>
-          <w:hyperlink r:id="rId33" w:tgtFrame="_blank" w:history="1">
+          <w:hyperlink r:id="rId34" w:tgtFrame="_blank" w:history="1">
             <w:r>
               <w:rPr>
                 <w:rStyle w:val="Hyperlink"/>
@@ -10255,7 +9492,7 @@
             </w:rPr>
             <w:t xml:space="preserve"> [online]. Available from: </w:t>
           </w:r>
-          <w:hyperlink r:id="rId34" w:tgtFrame="_blank" w:history="1">
+          <w:hyperlink r:id="rId35" w:tgtFrame="_blank" w:history="1">
             <w:r>
               <w:rPr>
                 <w:rStyle w:val="Hyperlink"/>
@@ -10341,7 +9578,7 @@
             </w:rPr>
             <w:t xml:space="preserve"> [online]. Available from: </w:t>
           </w:r>
-          <w:hyperlink r:id="rId35" w:tgtFrame="_blank" w:history="1">
+          <w:hyperlink r:id="rId36" w:tgtFrame="_blank" w:history="1">
             <w:r>
               <w:rPr>
                 <w:rStyle w:val="Hyperlink"/>
@@ -10523,7 +9760,7 @@
             </w:rPr>
             <w:t xml:space="preserve"> [online]. Available from: </w:t>
           </w:r>
-          <w:hyperlink r:id="rId36" w:tgtFrame="_blank" w:history="1">
+          <w:hyperlink r:id="rId37" w:tgtFrame="_blank" w:history="1">
             <w:r>
               <w:rPr>
                 <w:rStyle w:val="Hyperlink"/>
@@ -10585,7 +9822,7 @@
             </w:rPr>
             <w:t xml:space="preserve"> [online]. We Buy Any Car. Available from: </w:t>
           </w:r>
-          <w:hyperlink r:id="rId37" w:tgtFrame="_blank" w:history="1">
+          <w:hyperlink r:id="rId38" w:tgtFrame="_blank" w:history="1">
             <w:r>
               <w:rPr>
                 <w:rStyle w:val="Hyperlink"/>
@@ -10622,12 +9859,12 @@
       </w:sdtContent>
     </w:sdt>
     <w:sectPr>
-      <w:headerReference w:type="even" r:id="rId38"/>
-      <w:headerReference w:type="default" r:id="rId39"/>
-      <w:footerReference w:type="even" r:id="rId40"/>
-      <w:footerReference w:type="default" r:id="rId41"/>
-      <w:headerReference w:type="first" r:id="rId42"/>
-      <w:footerReference w:type="first" r:id="rId43"/>
+      <w:headerReference w:type="even" r:id="rId39"/>
+      <w:headerReference w:type="default" r:id="rId40"/>
+      <w:footerReference w:type="even" r:id="rId41"/>
+      <w:footerReference w:type="default" r:id="rId42"/>
+      <w:headerReference w:type="first" r:id="rId43"/>
+      <w:footerReference w:type="first" r:id="rId44"/>
       <w:pgSz w:w="11906" w:h="16838" w:code="9"/>
       <w:pgMar w:top="1134" w:right="1440" w:bottom="1440" w:left="1440" w:header="737" w:footer="680" w:gutter="0"/>
       <w:cols w:space="708"/>
@@ -10916,12 +10153,12 @@
         </mc:Choice>
         <mc:Fallback>
           <w:pict>
-            <v:group w14:anchorId="71D0B3A3" id="Group 3" o:spid="_x0000_s1029" alt="&quot;&quot;" style="position:absolute;margin-left:-41.85pt;margin-top:5.7pt;width:564.9pt;height:39.65pt;z-index:251676672;mso-width-relative:margin" coordsize="71743,5035" o:gfxdata="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">
+            <v:group w14:anchorId="71D0B3A3" id="Group 3" o:spid="_x0000_s1026" alt="&quot;&quot;" style="position:absolute;margin-left:-41.85pt;margin-top:5.7pt;width:564.9pt;height:39.65pt;z-index:251676672;mso-width-relative:margin" coordsize="71743,5035" o:gfxdata="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">
               <v:shapetype id="_x0000_t202" coordsize="21600,21600" o:spt="202" path="m,l,21600r21600,l21600,xe">
                 <v:stroke joinstyle="miter"/>
                 <v:path gradientshapeok="t" o:connecttype="rect"/>
               </v:shapetype>
-              <v:shape id="Text Box 2" o:spid="_x0000_s1030" type="#_x0000_t202" style="position:absolute;top:956;width:3727;height:4014;visibility:visible;mso-wrap-style:square;v-text-anchor:middle" o:gfxdata="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" filled="f" stroked="f">
+              <v:shape id="Text Box 2" o:spid="_x0000_s1027" type="#_x0000_t202" style="position:absolute;top:956;width:3727;height:4014;visibility:visible;mso-wrap-style:square;v-text-anchor:middle" o:gfxdata="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" filled="f" stroked="f">
                 <v:textbox>
                   <w:txbxContent>
                     <w:p>
@@ -11009,10 +10246,10 @@
                 <v:path o:extrusionok="f" gradientshapeok="t" o:connecttype="rect"/>
                 <o:lock v:ext="edit" aspectratio="t"/>
               </v:shapetype>
-              <v:shape id="Graphic 27" o:spid="_x0000_s1031" type="#_x0000_t75" alt="&quot;&quot;" style="position:absolute;left:11589;width:60154;height:5035;visibility:visible;mso-wrap-style:square" o:gfxdata="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">
+              <v:shape id="Graphic 27" o:spid="_x0000_s1028" type="#_x0000_t75" alt="&quot;&quot;" style="position:absolute;left:11589;width:60154;height:5035;visibility:visible;mso-wrap-style:square" o:gfxdata="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">
                 <v:imagedata r:id="rId3" o:title=""/>
               </v:shape>
-              <v:shape id="Text Box 2" o:spid="_x0000_s1032" type="#_x0000_t202" style="position:absolute;left:17862;top:956;width:52892;height:4020;visibility:visible;mso-wrap-style:square;v-text-anchor:middle" o:gfxdata="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" filled="f" stroked="f">
+              <v:shape id="Text Box 2" o:spid="_x0000_s1029" type="#_x0000_t202" style="position:absolute;left:17862;top:956;width:52892;height:4020;visibility:visible;mso-wrap-style:square;v-text-anchor:middle" o:gfxdata="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" filled="f" stroked="f">
                 <v:textbox>
                   <w:txbxContent>
                     <w:p>
@@ -11303,12 +10540,12 @@
         </mc:Choice>
         <mc:Fallback>
           <w:pict>
-            <v:group w14:anchorId="3B55ADD4" id="Group 2" o:spid="_x0000_s1033" alt="&quot;&quot;" style="position:absolute;margin-left:-44.35pt;margin-top:4.9pt;width:568.25pt;height:40pt;z-index:251673600" coordsize="72168,5082" o:gfxdata="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">
+            <v:group w14:anchorId="3B55ADD4" id="Group 2" o:spid="_x0000_s1030" alt="&quot;&quot;" style="position:absolute;margin-left:-44.35pt;margin-top:4.9pt;width:568.25pt;height:40pt;z-index:251673600" coordsize="72168,5082" o:gfxdata="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">
               <v:shapetype id="_x0000_t202" coordsize="21600,21600" o:spt="202" path="m,l,21600r21600,l21600,xe">
                 <v:stroke joinstyle="miter"/>
                 <v:path gradientshapeok="t" o:connecttype="rect"/>
               </v:shapetype>
-              <v:shape id="Text Box 2" o:spid="_x0000_s1034" type="#_x0000_t202" style="position:absolute;top:1063;width:3727;height:4019;visibility:visible;mso-wrap-style:square;v-text-anchor:middle" o:gfxdata="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" filled="f" stroked="f">
+              <v:shape id="Text Box 2" o:spid="_x0000_s1031" type="#_x0000_t202" style="position:absolute;top:1063;width:3727;height:4019;visibility:visible;mso-wrap-style:square;v-text-anchor:middle" o:gfxdata="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" filled="f" stroked="f">
                 <v:textbox>
                   <w:txbxContent>
                     <w:p>
@@ -11396,10 +10633,10 @@
                 <v:path o:extrusionok="f" gradientshapeok="t" o:connecttype="rect"/>
                 <o:lock v:ext="edit" aspectratio="t"/>
               </v:shapetype>
-              <v:shape id="Graphic 28" o:spid="_x0000_s1035" type="#_x0000_t75" alt="&quot;&quot;" style="position:absolute;left:12014;width:60154;height:5035;visibility:visible;mso-wrap-style:square" o:gfxdata="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">
+              <v:shape id="Graphic 28" o:spid="_x0000_s1032" type="#_x0000_t75" alt="&quot;&quot;" style="position:absolute;left:12014;width:60154;height:5035;visibility:visible;mso-wrap-style:square" o:gfxdata="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">
                 <v:imagedata r:id="rId3" o:title=""/>
               </v:shape>
-              <v:shape id="Text Box 2" o:spid="_x0000_s1036" type="#_x0000_t202" style="position:absolute;left:17012;top:956;width:54019;height:4020;visibility:visible;mso-wrap-style:square;v-text-anchor:middle" o:gfxdata="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" filled="f" stroked="f">
+              <v:shape id="Text Box 2" o:spid="_x0000_s1033" type="#_x0000_t202" style="position:absolute;left:17012;top:956;width:54019;height:4020;visibility:visible;mso-wrap-style:square;v-text-anchor:middle" o:gfxdata="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" filled="f" stroked="f">
                 <v:textbox>
                   <w:txbxContent>
                     <w:p>
@@ -12603,6 +11840,119 @@
     </w:lvl>
   </w:abstractNum>
   <w:abstractNum w:abstractNumId="7" w15:restartNumberingAfterBreak="0">
+    <w:nsid w:val="2E496D63"/>
+    <w:multiLevelType w:val="hybridMultilevel"/>
+    <w:tmpl w:val="666E17E2"/>
+    <w:lvl w:ilvl="0" w:tplc="08090001">
+      <w:start w:val="1"/>
+      <w:numFmt w:val="bullet"/>
+      <w:lvlText w:val=""/>
+      <w:lvlJc w:val="left"/>
+      <w:pPr>
+        <w:ind w:left="720" w:hanging="360"/>
+      </w:pPr>
+      <w:rPr>
+        <w:rFonts w:ascii="Symbol" w:hAnsi="Symbol" w:hint="default"/>
+      </w:rPr>
+    </w:lvl>
+    <w:lvl w:ilvl="1" w:tplc="08090003" w:tentative="1">
+      <w:start w:val="1"/>
+      <w:numFmt w:val="bullet"/>
+      <w:lvlText w:val="o"/>
+      <w:lvlJc w:val="left"/>
+      <w:pPr>
+        <w:ind w:left="1440" w:hanging="360"/>
+      </w:pPr>
+      <w:rPr>
+        <w:rFonts w:ascii="Courier New" w:hAnsi="Courier New" w:cs="Courier New" w:hint="default"/>
+      </w:rPr>
+    </w:lvl>
+    <w:lvl w:ilvl="2" w:tplc="08090005" w:tentative="1">
+      <w:start w:val="1"/>
+      <w:numFmt w:val="bullet"/>
+      <w:lvlText w:val=""/>
+      <w:lvlJc w:val="left"/>
+      <w:pPr>
+        <w:ind w:left="2160" w:hanging="360"/>
+      </w:pPr>
+      <w:rPr>
+        <w:rFonts w:ascii="Wingdings" w:hAnsi="Wingdings" w:hint="default"/>
+      </w:rPr>
+    </w:lvl>
+    <w:lvl w:ilvl="3" w:tplc="08090001" w:tentative="1">
+      <w:start w:val="1"/>
+      <w:numFmt w:val="bullet"/>
+      <w:lvlText w:val=""/>
+      <w:lvlJc w:val="left"/>
+      <w:pPr>
+        <w:ind w:left="2880" w:hanging="360"/>
+      </w:pPr>
+      <w:rPr>
+        <w:rFonts w:ascii="Symbol" w:hAnsi="Symbol" w:hint="default"/>
+      </w:rPr>
+    </w:lvl>
+    <w:lvl w:ilvl="4" w:tplc="08090003" w:tentative="1">
+      <w:start w:val="1"/>
+      <w:numFmt w:val="bullet"/>
+      <w:lvlText w:val="o"/>
+      <w:lvlJc w:val="left"/>
+      <w:pPr>
+        <w:ind w:left="3600" w:hanging="360"/>
+      </w:pPr>
+      <w:rPr>
+        <w:rFonts w:ascii="Courier New" w:hAnsi="Courier New" w:cs="Courier New" w:hint="default"/>
+      </w:rPr>
+    </w:lvl>
+    <w:lvl w:ilvl="5" w:tplc="08090005" w:tentative="1">
+      <w:start w:val="1"/>
+      <w:numFmt w:val="bullet"/>
+      <w:lvlText w:val=""/>
+      <w:lvlJc w:val="left"/>
+      <w:pPr>
+        <w:ind w:left="4320" w:hanging="360"/>
+      </w:pPr>
+      <w:rPr>
+        <w:rFonts w:ascii="Wingdings" w:hAnsi="Wingdings" w:hint="default"/>
+      </w:rPr>
+    </w:lvl>
+    <w:lvl w:ilvl="6" w:tplc="08090001" w:tentative="1">
+      <w:start w:val="1"/>
+      <w:numFmt w:val="bullet"/>
+      <w:lvlText w:val=""/>
+      <w:lvlJc w:val="left"/>
+      <w:pPr>
+        <w:ind w:left="5040" w:hanging="360"/>
+      </w:pPr>
+      <w:rPr>
+        <w:rFonts w:ascii="Symbol" w:hAnsi="Symbol" w:hint="default"/>
+      </w:rPr>
+    </w:lvl>
+    <w:lvl w:ilvl="7" w:tplc="08090003" w:tentative="1">
+      <w:start w:val="1"/>
+      <w:numFmt w:val="bullet"/>
+      <w:lvlText w:val="o"/>
+      <w:lvlJc w:val="left"/>
+      <w:pPr>
+        <w:ind w:left="5760" w:hanging="360"/>
+      </w:pPr>
+      <w:rPr>
+        <w:rFonts w:ascii="Courier New" w:hAnsi="Courier New" w:cs="Courier New" w:hint="default"/>
+      </w:rPr>
+    </w:lvl>
+    <w:lvl w:ilvl="8" w:tplc="08090005" w:tentative="1">
+      <w:start w:val="1"/>
+      <w:numFmt w:val="bullet"/>
+      <w:lvlText w:val=""/>
+      <w:lvlJc w:val="left"/>
+      <w:pPr>
+        <w:ind w:left="6480" w:hanging="360"/>
+      </w:pPr>
+      <w:rPr>
+        <w:rFonts w:ascii="Wingdings" w:hAnsi="Wingdings" w:hint="default"/>
+      </w:rPr>
+    </w:lvl>
+  </w:abstractNum>
+  <w:abstractNum w:abstractNumId="8" w15:restartNumberingAfterBreak="0">
     <w:nsid w:val="3C263796"/>
     <w:multiLevelType w:val="hybridMultilevel"/>
     <w:tmpl w:val="4ECC5254"/>
@@ -12688,7 +12038,7 @@
       </w:pPr>
     </w:lvl>
   </w:abstractNum>
-  <w:abstractNum w:abstractNumId="8" w15:restartNumberingAfterBreak="0">
+  <w:abstractNum w:abstractNumId="9" w15:restartNumberingAfterBreak="0">
     <w:nsid w:val="528743E9"/>
     <w:multiLevelType w:val="hybridMultilevel"/>
     <w:tmpl w:val="65200078"/>
@@ -12801,7 +12151,7 @@
       </w:rPr>
     </w:lvl>
   </w:abstractNum>
-  <w:abstractNum w:abstractNumId="9" w15:restartNumberingAfterBreak="0">
+  <w:abstractNum w:abstractNumId="10" w15:restartNumberingAfterBreak="0">
     <w:nsid w:val="53E6598C"/>
     <w:multiLevelType w:val="hybridMultilevel"/>
     <w:tmpl w:val="330CC6FA"/>
@@ -12887,7 +12237,7 @@
       </w:pPr>
     </w:lvl>
   </w:abstractNum>
-  <w:abstractNum w:abstractNumId="10" w15:restartNumberingAfterBreak="0">
+  <w:abstractNum w:abstractNumId="11" w15:restartNumberingAfterBreak="0">
     <w:nsid w:val="584E6DF7"/>
     <w:multiLevelType w:val="hybridMultilevel"/>
     <w:tmpl w:val="C88080AE"/>
@@ -13000,7 +12350,7 @@
       </w:rPr>
     </w:lvl>
   </w:abstractNum>
-  <w:abstractNum w:abstractNumId="11" w15:restartNumberingAfterBreak="0">
+  <w:abstractNum w:abstractNumId="12" w15:restartNumberingAfterBreak="0">
     <w:nsid w:val="5DF00DD5"/>
     <w:multiLevelType w:val="hybridMultilevel"/>
     <w:tmpl w:val="CA20C6EE"/>
@@ -13086,7 +12436,7 @@
       </w:pPr>
     </w:lvl>
   </w:abstractNum>
-  <w:abstractNum w:abstractNumId="12" w15:restartNumberingAfterBreak="0">
+  <w:abstractNum w:abstractNumId="13" w15:restartNumberingAfterBreak="0">
     <w:nsid w:val="5FCD02DA"/>
     <w:multiLevelType w:val="hybridMultilevel"/>
     <w:tmpl w:val="3C1C5E9C"/>
@@ -13199,7 +12549,7 @@
       </w:rPr>
     </w:lvl>
   </w:abstractNum>
-  <w:abstractNum w:abstractNumId="13" w15:restartNumberingAfterBreak="0">
+  <w:abstractNum w:abstractNumId="14" w15:restartNumberingAfterBreak="0">
     <w:nsid w:val="6AB2045F"/>
     <w:multiLevelType w:val="hybridMultilevel"/>
     <w:tmpl w:val="9A9E2156"/>
@@ -13312,7 +12662,7 @@
       </w:rPr>
     </w:lvl>
   </w:abstractNum>
-  <w:abstractNum w:abstractNumId="14" w15:restartNumberingAfterBreak="0">
+  <w:abstractNum w:abstractNumId="15" w15:restartNumberingAfterBreak="0">
     <w:nsid w:val="6CAD7778"/>
     <w:multiLevelType w:val="hybridMultilevel"/>
     <w:tmpl w:val="5D6C7F54"/>
@@ -13401,7 +12751,7 @@
       </w:pPr>
     </w:lvl>
   </w:abstractNum>
-  <w:abstractNum w:abstractNumId="15" w15:restartNumberingAfterBreak="0">
+  <w:abstractNum w:abstractNumId="16" w15:restartNumberingAfterBreak="0">
     <w:nsid w:val="6CF52F9F"/>
     <w:multiLevelType w:val="hybridMultilevel"/>
     <w:tmpl w:val="F968A0E2"/>
@@ -13514,7 +12864,7 @@
       </w:rPr>
     </w:lvl>
   </w:abstractNum>
-  <w:abstractNum w:abstractNumId="16" w15:restartNumberingAfterBreak="0">
+  <w:abstractNum w:abstractNumId="17" w15:restartNumberingAfterBreak="0">
     <w:nsid w:val="776A5CFF"/>
     <w:multiLevelType w:val="hybridMultilevel"/>
     <w:tmpl w:val="EDFA2B9C"/>
@@ -13628,13 +12978,13 @@
     </w:lvl>
   </w:abstractNum>
   <w:num w:numId="1" w16cid:durableId="445077513">
-    <w:abstractNumId w:val="7"/>
+    <w:abstractNumId w:val="8"/>
   </w:num>
   <w:num w:numId="2" w16cid:durableId="1690525923">
     <w:abstractNumId w:val="6"/>
   </w:num>
   <w:num w:numId="3" w16cid:durableId="854225066">
-    <w:abstractNumId w:val="13"/>
+    <w:abstractNumId w:val="14"/>
   </w:num>
   <w:num w:numId="4" w16cid:durableId="1926525009">
     <w:abstractNumId w:val="3"/>
@@ -13649,34 +12999,37 @@
     <w:abstractNumId w:val="1"/>
   </w:num>
   <w:num w:numId="8" w16cid:durableId="1978728883">
-    <w:abstractNumId w:val="11"/>
+    <w:abstractNumId w:val="12"/>
   </w:num>
   <w:num w:numId="9" w16cid:durableId="429542747">
+    <w:abstractNumId w:val="10"/>
+  </w:num>
+  <w:num w:numId="10" w16cid:durableId="1808929447">
     <w:abstractNumId w:val="9"/>
   </w:num>
-  <w:num w:numId="10" w16cid:durableId="1808929447">
-    <w:abstractNumId w:val="8"/>
-  </w:num>
   <w:num w:numId="11" w16cid:durableId="1203133735">
-    <w:abstractNumId w:val="12"/>
+    <w:abstractNumId w:val="13"/>
   </w:num>
   <w:num w:numId="12" w16cid:durableId="648940835">
-    <w:abstractNumId w:val="14"/>
+    <w:abstractNumId w:val="15"/>
   </w:num>
   <w:num w:numId="13" w16cid:durableId="2077893763">
-    <w:abstractNumId w:val="16"/>
+    <w:abstractNumId w:val="17"/>
   </w:num>
   <w:num w:numId="14" w16cid:durableId="1806241468">
-    <w:abstractNumId w:val="15"/>
+    <w:abstractNumId w:val="16"/>
   </w:num>
   <w:num w:numId="15" w16cid:durableId="1345789497">
     <w:abstractNumId w:val="2"/>
   </w:num>
   <w:num w:numId="16" w16cid:durableId="1050155605">
-    <w:abstractNumId w:val="10"/>
+    <w:abstractNumId w:val="11"/>
   </w:num>
   <w:num w:numId="17" w16cid:durableId="488446024">
     <w:abstractNumId w:val="5"/>
+  </w:num>
+  <w:num w:numId="18" w16cid:durableId="1464343741">
+    <w:abstractNumId w:val="7"/>
   </w:num>
 </w:numbering>
 </file>
@@ -15820,12 +15173,14 @@
   </w:compat>
   <w:rsids>
     <w:rsidRoot w:val="00B8384B"/>
+    <w:rsid w:val="000D1FC1"/>
     <w:rsid w:val="003F720D"/>
     <w:rsid w:val="004A3C53"/>
     <w:rsid w:val="00522A4D"/>
     <w:rsid w:val="00605BC3"/>
     <w:rsid w:val="00674836"/>
     <w:rsid w:val="0072310E"/>
+    <w:rsid w:val="008823BA"/>
     <w:rsid w:val="0090044A"/>
     <w:rsid w:val="009557C1"/>
     <w:rsid w:val="00B8384B"/>
@@ -15834,6 +15189,7 @@
     <w:rsid w:val="00E330BE"/>
     <w:rsid w:val="00EC3D56"/>
     <w:rsid w:val="00ED266E"/>
+    <w:rsid w:val="00ED7E1D"/>
   </w:rsids>
   <m:mathPr>
     <m:mathFont m:val="Cambria Math"/>
@@ -16736,9 +16092,7 @@
 </file>
 
 <file path=customXml/item3.xml><?xml version="1.0" encoding="utf-8"?>
-<p:properties xmlns:p="http://schemas.microsoft.com/office/2006/metadata/properties" xmlns:xsi="http://www.w3.org/2001/XMLSchema-instance" xmlns:pc="http://schemas.microsoft.com/office/infopath/2007/PartnerControls">
-  <documentManagement/>
-</p:properties>
+<b:Sources xmlns:b="http://schemas.openxmlformats.org/officeDocument/2006/bibliography" xmlns="http://schemas.openxmlformats.org/officeDocument/2006/bibliography" SelectedStyle="\APASixthEditionOfficeOnline.xsl" StyleName="APA" Version="6"/>
 </file>
 
 <file path=customXml/item4.xml><?xml version="1.0" encoding="utf-8"?>
@@ -16874,7 +16228,9 @@
 </file>
 
 <file path=customXml/item5.xml><?xml version="1.0" encoding="utf-8"?>
-<b:Sources xmlns:b="http://schemas.openxmlformats.org/officeDocument/2006/bibliography" xmlns="http://schemas.openxmlformats.org/officeDocument/2006/bibliography" SelectedStyle="\APASixthEditionOfficeOnline.xsl" StyleName="APA" Version="6"/>
+<p:properties xmlns:p="http://schemas.microsoft.com/office/2006/metadata/properties" xmlns:xsi="http://www.w3.org/2001/XMLSchema-instance" xmlns:pc="http://schemas.microsoft.com/office/infopath/2007/PartnerControls">
+  <documentManagement/>
+</p:properties>
 </file>
 
 <file path=customXml/itemProps1.xml><?xml version="1.0" encoding="utf-8"?>
@@ -16894,10 +16250,9 @@
 </file>
 
 <file path=customXml/itemProps3.xml><?xml version="1.0" encoding="utf-8"?>
-<ds:datastoreItem xmlns:ds="http://schemas.openxmlformats.org/officeDocument/2006/customXml" ds:itemID="{4406F702-DA09-4ACD-A121-59F08275A319}">
+<ds:datastoreItem xmlns:ds="http://schemas.openxmlformats.org/officeDocument/2006/customXml" ds:itemID="{7F42AF05-54DA-4DB2-9E31-EE2375C126CD}">
   <ds:schemaRefs>
-    <ds:schemaRef ds:uri="http://schemas.microsoft.com/office/2006/metadata/properties"/>
-    <ds:schemaRef ds:uri="http://schemas.microsoft.com/office/infopath/2007/PartnerControls"/>
+    <ds:schemaRef ds:uri="http://schemas.openxmlformats.org/officeDocument/2006/bibliography"/>
   </ds:schemaRefs>
 </ds:datastoreItem>
 </file>
@@ -16921,9 +16276,10 @@
 </file>
 
 <file path=customXml/itemProps5.xml><?xml version="1.0" encoding="utf-8"?>
-<ds:datastoreItem xmlns:ds="http://schemas.openxmlformats.org/officeDocument/2006/customXml" ds:itemID="{7F42AF05-54DA-4DB2-9E31-EE2375C126CD}">
+<ds:datastoreItem xmlns:ds="http://schemas.openxmlformats.org/officeDocument/2006/customXml" ds:itemID="{4406F702-DA09-4ACD-A121-59F08275A319}">
   <ds:schemaRefs>
-    <ds:schemaRef ds:uri="http://schemas.openxmlformats.org/officeDocument/2006/bibliography"/>
+    <ds:schemaRef ds:uri="http://schemas.microsoft.com/office/2006/metadata/properties"/>
+    <ds:schemaRef ds:uri="http://schemas.microsoft.com/office/infopath/2007/PartnerControls"/>
   </ds:schemaRefs>
 </ds:datastoreItem>
 </file>
</xml_diff>